<commit_message>
Repo cleaning, new sws file, updates for presentation and user guide
</commit_message>
<xml_diff>
--- a/docs/UserGuide.docx
+++ b/docs/UserGuide.docx
@@ -659,6 +659,7 @@
       <w:r>
         <w:rPr>
           <w:rStyle w:val="CytatZnak"/>
+          <w:lang w:val="en-US"/>
         </w:rPr>
         <w:t>http://chandlerproject.org/bin/view/Projects/MeTooCrypto</w:t>
       </w:r>
@@ -1013,10 +1014,13 @@
         </w:rPr>
       </w:pPr>
       <w:r>
+        <w:t xml:space="preserve">    </w:t>
+      </w:r>
+      <w:r>
         <w:rPr>
           <w:lang w:val="en-US"/>
         </w:rPr>
-        <w:t xml:space="preserve">    aptitude install python-</w:t>
+        <w:t>aptitude install python-</w:t>
       </w:r>
       <w:proofErr w:type="spellStart"/>
       <w:r>
@@ -3927,6 +3931,17 @@
     </w:p>
     <w:p>
       <w:pPr>
+        <w:pStyle w:val="Nagwek2"/>
+      </w:pPr>
+      <w:r>
+        <w:t>Uruchamianie</w:t>
+      </w:r>
+      <w:r>
+        <w:t xml:space="preserve"> demona p2p::</w:t>
+      </w:r>
+    </w:p>
+    <w:p>
+      <w:pPr>
         <w:pStyle w:val="Bezodstpw"/>
         <w:jc w:val="both"/>
         <w:rPr>
@@ -3935,13 +3950,38 @@
           <w:szCs w:val="24"/>
         </w:rPr>
       </w:pPr>
-      <w:r>
-        <w:rPr>
-          <w:rFonts w:ascii="Calibri" w:hAnsi="Calibri"/>
-          <w:sz w:val="24"/>
-          <w:szCs w:val="24"/>
-        </w:rPr>
-        <w:t>Uruchamianie demona p2p::</w:t>
+    </w:p>
+    <w:p>
+      <w:pPr>
+        <w:pStyle w:val="Cytat"/>
+      </w:pPr>
+      <w:r>
+        <w:t xml:space="preserve">    </w:t>
+      </w:r>
+      <w:proofErr w:type="spellStart"/>
+      <w:r>
+        <w:t>numbex-daemon.py</w:t>
+      </w:r>
+      <w:proofErr w:type="spellEnd"/>
+      <w:r>
+        <w:t xml:space="preserve"> -C </w:t>
+      </w:r>
+      <w:proofErr w:type="spellStart"/>
+      <w:r>
+        <w:t>path</w:t>
+      </w:r>
+      <w:proofErr w:type="spellEnd"/>
+      <w:r>
+        <w:t>/</w:t>
+      </w:r>
+      <w:r>
+        <w:rPr>
+          <w:szCs w:val="24"/>
+        </w:rPr>
+        <w:t>to</w:t>
+      </w:r>
+      <w:r>
+        <w:t>/config/file</w:t>
       </w:r>
     </w:p>
     <w:p>
@@ -3954,38 +3994,31 @@
           <w:szCs w:val="24"/>
         </w:rPr>
       </w:pPr>
-    </w:p>
-    <w:p>
-      <w:pPr>
-        <w:pStyle w:val="Cytat"/>
-      </w:pPr>
-      <w:r>
-        <w:t xml:space="preserve">    </w:t>
+      <w:r>
+        <w:rPr>
+          <w:rFonts w:ascii="Calibri" w:hAnsi="Calibri"/>
+          <w:sz w:val="24"/>
+          <w:szCs w:val="24"/>
+        </w:rPr>
+        <w:t xml:space="preserve">Informacje pojawiające się po uruchomieniu powinny być zbliżone do </w:t>
       </w:r>
       <w:proofErr w:type="spellStart"/>
       <w:r>
-        <w:t>numbex-daemon.py</w:t>
+        <w:rPr>
+          <w:rFonts w:ascii="Calibri" w:hAnsi="Calibri"/>
+          <w:sz w:val="24"/>
+          <w:szCs w:val="24"/>
+        </w:rPr>
+        <w:t>przkładu</w:t>
       </w:r>
       <w:proofErr w:type="spellEnd"/>
       <w:r>
-        <w:t xml:space="preserve"> -C </w:t>
-      </w:r>
-      <w:proofErr w:type="spellStart"/>
-      <w:r>
-        <w:t>path</w:t>
-      </w:r>
-      <w:proofErr w:type="spellEnd"/>
-      <w:r>
-        <w:t>/</w:t>
-      </w:r>
-      <w:r>
-        <w:rPr>
-          <w:szCs w:val="24"/>
-        </w:rPr>
-        <w:t>to</w:t>
-      </w:r>
-      <w:r>
-        <w:t>/config/file</w:t>
+        <w:rPr>
+          <w:rFonts w:ascii="Calibri" w:hAnsi="Calibri"/>
+          <w:sz w:val="24"/>
+          <w:szCs w:val="24"/>
+        </w:rPr>
+        <w:t xml:space="preserve"> poniżej:</w:t>
       </w:r>
     </w:p>
     <w:p>
@@ -3998,6 +4031,863 @@
           <w:szCs w:val="24"/>
         </w:rPr>
       </w:pPr>
+      <w:r>
+        <w:rPr>
+          <w:rFonts w:ascii="Calibri" w:hAnsi="Calibri"/>
+          <w:sz w:val="24"/>
+          <w:szCs w:val="24"/>
+        </w:rPr>
+        <w:lastRenderedPageBreak/>
+        <w:drawing>
+          <wp:inline distT="0" distB="0" distL="0" distR="0">
+            <wp:extent cx="5760720" cy="1927385"/>
+            <wp:effectExtent l="0" t="0" r="0" b="0"/>
+            <wp:docPr id="4" name="Obiekt 1"/>
+            <wp:cNvGraphicFramePr/>
+            <a:graphic xmlns:a="http://schemas.openxmlformats.org/drawingml/2006/main">
+              <a:graphicData uri="http://schemas.openxmlformats.org/drawingml/2006/lockedCanvas">
+                <lc:lockedCanvas xmlns:lc="http://schemas.openxmlformats.org/drawingml/2006/lockedCanvas">
+                  <a:nvGrpSpPr>
+                    <a:cNvPr id="0" name=""/>
+                    <a:cNvGrpSpPr/>
+                  </a:nvGrpSpPr>
+                  <a:grpSpPr>
+                    <a:xfrm>
+                      <a:off x="0" y="0"/>
+                      <a:ext cx="6715172" cy="2246769"/>
+                      <a:chOff x="857224" y="2428868"/>
+                      <a:chExt cx="6715172" cy="2246769"/>
+                    </a:xfrm>
+                  </a:grpSpPr>
+                  <a:sp>
+                    <a:nvSpPr>
+                      <a:cNvPr id="5" name="pole tekstowe 4"/>
+                      <a:cNvSpPr txBox="1"/>
+                    </a:nvSpPr>
+                    <a:spPr>
+                      <a:xfrm>
+                        <a:off x="857224" y="2428868"/>
+                        <a:ext cx="6715172" cy="2246769"/>
+                      </a:xfrm>
+                      <a:prstGeom prst="rect">
+                        <a:avLst/>
+                      </a:prstGeom>
+                      <a:noFill/>
+                    </a:spPr>
+                    <a:txSp>
+                      <a:txBody>
+                        <a:bodyPr wrap="square" rtlCol="0">
+                          <a:spAutoFit/>
+                        </a:bodyPr>
+                        <a:lstStyle>
+                          <a:defPPr>
+                            <a:defRPr lang="pl-PL"/>
+                          </a:defPPr>
+                          <a:lvl1pPr marL="0" algn="l" defTabSz="914400" rtl="0" eaLnBrk="1" latinLnBrk="0" hangingPunct="1">
+                            <a:defRPr sz="1800" kern="1200">
+                              <a:solidFill>
+                                <a:schemeClr val="tx1"/>
+                              </a:solidFill>
+                              <a:latin typeface="+mn-lt"/>
+                              <a:ea typeface="+mn-ea"/>
+                              <a:cs typeface="+mn-cs"/>
+                            </a:defRPr>
+                          </a:lvl1pPr>
+                          <a:lvl2pPr marL="457200" algn="l" defTabSz="914400" rtl="0" eaLnBrk="1" latinLnBrk="0" hangingPunct="1">
+                            <a:defRPr sz="1800" kern="1200">
+                              <a:solidFill>
+                                <a:schemeClr val="tx1"/>
+                              </a:solidFill>
+                              <a:latin typeface="+mn-lt"/>
+                              <a:ea typeface="+mn-ea"/>
+                              <a:cs typeface="+mn-cs"/>
+                            </a:defRPr>
+                          </a:lvl2pPr>
+                          <a:lvl3pPr marL="914400" algn="l" defTabSz="914400" rtl="0" eaLnBrk="1" latinLnBrk="0" hangingPunct="1">
+                            <a:defRPr sz="1800" kern="1200">
+                              <a:solidFill>
+                                <a:schemeClr val="tx1"/>
+                              </a:solidFill>
+                              <a:latin typeface="+mn-lt"/>
+                              <a:ea typeface="+mn-ea"/>
+                              <a:cs typeface="+mn-cs"/>
+                            </a:defRPr>
+                          </a:lvl3pPr>
+                          <a:lvl4pPr marL="1371600" algn="l" defTabSz="914400" rtl="0" eaLnBrk="1" latinLnBrk="0" hangingPunct="1">
+                            <a:defRPr sz="1800" kern="1200">
+                              <a:solidFill>
+                                <a:schemeClr val="tx1"/>
+                              </a:solidFill>
+                              <a:latin typeface="+mn-lt"/>
+                              <a:ea typeface="+mn-ea"/>
+                              <a:cs typeface="+mn-cs"/>
+                            </a:defRPr>
+                          </a:lvl4pPr>
+                          <a:lvl5pPr marL="1828800" algn="l" defTabSz="914400" rtl="0" eaLnBrk="1" latinLnBrk="0" hangingPunct="1">
+                            <a:defRPr sz="1800" kern="1200">
+                              <a:solidFill>
+                                <a:schemeClr val="tx1"/>
+                              </a:solidFill>
+                              <a:latin typeface="+mn-lt"/>
+                              <a:ea typeface="+mn-ea"/>
+                              <a:cs typeface="+mn-cs"/>
+                            </a:defRPr>
+                          </a:lvl5pPr>
+                          <a:lvl6pPr marL="2286000" algn="l" defTabSz="914400" rtl="0" eaLnBrk="1" latinLnBrk="0" hangingPunct="1">
+                            <a:defRPr sz="1800" kern="1200">
+                              <a:solidFill>
+                                <a:schemeClr val="tx1"/>
+                              </a:solidFill>
+                              <a:latin typeface="+mn-lt"/>
+                              <a:ea typeface="+mn-ea"/>
+                              <a:cs typeface="+mn-cs"/>
+                            </a:defRPr>
+                          </a:lvl6pPr>
+                          <a:lvl7pPr marL="2743200" algn="l" defTabSz="914400" rtl="0" eaLnBrk="1" latinLnBrk="0" hangingPunct="1">
+                            <a:defRPr sz="1800" kern="1200">
+                              <a:solidFill>
+                                <a:schemeClr val="tx1"/>
+                              </a:solidFill>
+                              <a:latin typeface="+mn-lt"/>
+                              <a:ea typeface="+mn-ea"/>
+                              <a:cs typeface="+mn-cs"/>
+                            </a:defRPr>
+                          </a:lvl7pPr>
+                          <a:lvl8pPr marL="3200400" algn="l" defTabSz="914400" rtl="0" eaLnBrk="1" latinLnBrk="0" hangingPunct="1">
+                            <a:defRPr sz="1800" kern="1200">
+                              <a:solidFill>
+                                <a:schemeClr val="tx1"/>
+                              </a:solidFill>
+                              <a:latin typeface="+mn-lt"/>
+                              <a:ea typeface="+mn-ea"/>
+                              <a:cs typeface="+mn-cs"/>
+                            </a:defRPr>
+                          </a:lvl8pPr>
+                          <a:lvl9pPr marL="3657600" algn="l" defTabSz="914400" rtl="0" eaLnBrk="1" latinLnBrk="0" hangingPunct="1">
+                            <a:defRPr sz="1800" kern="1200">
+                              <a:solidFill>
+                                <a:schemeClr val="tx1"/>
+                              </a:solidFill>
+                              <a:latin typeface="+mn-lt"/>
+                              <a:ea typeface="+mn-ea"/>
+                              <a:cs typeface="+mn-cs"/>
+                            </a:defRPr>
+                          </a:lvl9pPr>
+                        </a:lstStyle>
+                        <a:p>
+                          <a:r>
+                            <a:rPr lang="pl-PL" sz="1000" dirty="0" err="1" smtClean="0">
+                              <a:latin typeface="Courier New" pitchFamily="49" charset="0"/>
+                              <a:cs typeface="Courier New" pitchFamily="49" charset="0"/>
+                            </a:rPr>
+                            <a:t>INFO:database:starting</a:t>
+                          </a:r>
+                          <a:r>
+                            <a:rPr lang="pl-PL" sz="1000" dirty="0" smtClean="0">
+                              <a:latin typeface="Courier New" pitchFamily="49" charset="0"/>
+                              <a:cs typeface="Courier New" pitchFamily="49" charset="0"/>
+                            </a:rPr>
+                            <a:t> </a:t>
+                          </a:r>
+                          <a:r>
+                            <a:rPr lang="pl-PL" sz="1000" dirty="0" err="1" smtClean="0">
+                              <a:latin typeface="Courier New" pitchFamily="49" charset="0"/>
+                              <a:cs typeface="Courier New" pitchFamily="49" charset="0"/>
+                            </a:rPr>
+                            <a:t>database</a:t>
+                          </a:r>
+                          <a:r>
+                            <a:rPr lang="pl-PL" sz="1000" dirty="0" smtClean="0">
+                              <a:latin typeface="Courier New" pitchFamily="49" charset="0"/>
+                              <a:cs typeface="Courier New" pitchFamily="49" charset="0"/>
+                            </a:rPr>
+                            <a:t> </a:t>
+                          </a:r>
+                          <a:r>
+                            <a:rPr lang="pl-PL" sz="1000" dirty="0" err="1" smtClean="0">
+                              <a:latin typeface="Courier New" pitchFamily="49" charset="0"/>
+                              <a:cs typeface="Courier New" pitchFamily="49" charset="0"/>
+                            </a:rPr>
+                            <a:t>with</a:t>
+                          </a:r>
+                          <a:r>
+                            <a:rPr lang="pl-PL" sz="1000" dirty="0" smtClean="0">
+                              <a:latin typeface="Courier New" pitchFamily="49" charset="0"/>
+                              <a:cs typeface="Courier New" pitchFamily="49" charset="0"/>
+                            </a:rPr>
+                            <a:t> file </a:t>
+                          </a:r>
+                          <a:r>
+                            <a:rPr lang="pl-PL" sz="1000" dirty="0" err="1" smtClean="0">
+                              <a:latin typeface="Courier New" pitchFamily="49" charset="0"/>
+                              <a:cs typeface="Courier New" pitchFamily="49" charset="0"/>
+                            </a:rPr>
+                            <a:t>/hom</a:t>
+                          </a:r>
+                          <a:r>
+                            <a:rPr lang="pl-PL" sz="1000" dirty="0" smtClean="0">
+                              <a:latin typeface="Courier New" pitchFamily="49" charset="0"/>
+                              <a:cs typeface="Courier New" pitchFamily="49" charset="0"/>
+                            </a:rPr>
+                            <a:t>e/</a:t>
+                          </a:r>
+                          <a:r>
+                            <a:rPr lang="pl-PL" sz="1000" dirty="0" err="1" smtClean="0">
+                              <a:latin typeface="Courier New" pitchFamily="49" charset="0"/>
+                              <a:cs typeface="Courier New" pitchFamily="49" charset="0"/>
+                            </a:rPr>
+                            <a:t>imbaczek</a:t>
+                          </a:r>
+                          <a:r>
+                            <a:rPr lang="pl-PL" sz="1000" dirty="0" smtClean="0">
+                              <a:latin typeface="Courier New" pitchFamily="49" charset="0"/>
+                              <a:cs typeface="Courier New" pitchFamily="49" charset="0"/>
+                            </a:rPr>
+                            <a:t>/</a:t>
+                          </a:r>
+                          <a:r>
+                            <a:rPr lang="pl-PL" sz="1000" dirty="0" err="1" smtClean="0">
+                              <a:latin typeface="Courier New" pitchFamily="49" charset="0"/>
+                              <a:cs typeface="Courier New" pitchFamily="49" charset="0"/>
+                            </a:rPr>
+                            <a:t>usr</a:t>
+                          </a:r>
+                          <a:r>
+                            <a:rPr lang="pl-PL" sz="1000" dirty="0" smtClean="0">
+                              <a:latin typeface="Courier New" pitchFamily="49" charset="0"/>
+                              <a:cs typeface="Courier New" pitchFamily="49" charset="0"/>
+                            </a:rPr>
+                            <a:t>/</a:t>
+                          </a:r>
+                          <a:r>
+                            <a:rPr lang="pl-PL" sz="1000" dirty="0" err="1" smtClean="0">
+                              <a:latin typeface="Courier New" pitchFamily="49" charset="0"/>
+                              <a:cs typeface="Courier New" pitchFamily="49" charset="0"/>
+                            </a:rPr>
+                            <a:t>numbex</a:t>
+                          </a:r>
+                          <a:r>
+                            <a:rPr lang="pl-PL" sz="1000" dirty="0" smtClean="0">
+                              <a:latin typeface="Courier New" pitchFamily="49" charset="0"/>
+                              <a:cs typeface="Courier New" pitchFamily="49" charset="0"/>
+                            </a:rPr>
+                            <a:t>/</a:t>
+                          </a:r>
+                          <a:r>
+                            <a:rPr lang="pl-PL" sz="1000" dirty="0" err="1" smtClean="0">
+                              <a:latin typeface="Courier New" pitchFamily="49" charset="0"/>
+                              <a:cs typeface="Courier New" pitchFamily="49" charset="0"/>
+                            </a:rPr>
+                            <a:t>var</a:t>
+                          </a:r>
+                          <a:r>
+                            <a:rPr lang="pl-PL" sz="1000" dirty="0" smtClean="0">
+                              <a:latin typeface="Courier New" pitchFamily="49" charset="0"/>
+                              <a:cs typeface="Courier New" pitchFamily="49" charset="0"/>
+                            </a:rPr>
+                            <a:t>/</a:t>
+                          </a:r>
+                          <a:r>
+                            <a:rPr lang="pl-PL" sz="1000" dirty="0" err="1" smtClean="0">
+                              <a:latin typeface="Courier New" pitchFamily="49" charset="0"/>
+                              <a:cs typeface="Courier New" pitchFamily="49" charset="0"/>
+                            </a:rPr>
+                            <a:t>db</a:t>
+                          </a:r>
+                          <a:r>
+                            <a:rPr lang="pl-PL" sz="1000" dirty="0" smtClean="0">
+                              <a:latin typeface="Courier New" pitchFamily="49" charset="0"/>
+                              <a:cs typeface="Courier New" pitchFamily="49" charset="0"/>
+                            </a:rPr>
+                            <a:t>/db.sqlite3</a:t>
+                          </a:r>
+                        </a:p>
+                        <a:p>
+                          <a:r>
+                            <a:rPr lang="pl-PL" sz="1000" dirty="0" err="1" smtClean="0">
+                              <a:latin typeface="Courier New" pitchFamily="49" charset="0"/>
+                              <a:cs typeface="Courier New" pitchFamily="49" charset="0"/>
+                            </a:rPr>
+                            <a:t>INFO:git:started</a:t>
+                          </a:r>
+                          <a:r>
+                            <a:rPr lang="pl-PL" sz="1000" dirty="0" smtClean="0">
+                              <a:latin typeface="Courier New" pitchFamily="49" charset="0"/>
+                              <a:cs typeface="Courier New" pitchFamily="49" charset="0"/>
+                            </a:rPr>
+                            <a:t> </a:t>
+                          </a:r>
+                          <a:r>
+                            <a:rPr lang="pl-PL" sz="1000" dirty="0" err="1" smtClean="0">
+                              <a:latin typeface="Courier New" pitchFamily="49" charset="0"/>
+                              <a:cs typeface="Courier New" pitchFamily="49" charset="0"/>
+                            </a:rPr>
+                            <a:t>git-daemon</a:t>
+                          </a:r>
+                          <a:r>
+                            <a:rPr lang="pl-PL" sz="1000" dirty="0" smtClean="0">
+                              <a:latin typeface="Courier New" pitchFamily="49" charset="0"/>
+                              <a:cs typeface="Courier New" pitchFamily="49" charset="0"/>
+                            </a:rPr>
+                            <a:t> (</a:t>
+                          </a:r>
+                          <a:r>
+                            <a:rPr lang="pl-PL" sz="1000" dirty="0" err="1" smtClean="0">
+                              <a:latin typeface="Courier New" pitchFamily="49" charset="0"/>
+                              <a:cs typeface="Courier New" pitchFamily="49" charset="0"/>
+                            </a:rPr>
+                            <a:t>pid</a:t>
+                          </a:r>
+                          <a:r>
+                            <a:rPr lang="pl-PL" sz="1000" dirty="0" smtClean="0">
+                              <a:latin typeface="Courier New" pitchFamily="49" charset="0"/>
+                              <a:cs typeface="Courier New" pitchFamily="49" charset="0"/>
+                            </a:rPr>
+                            <a:t> 3028) on port 20333</a:t>
+                          </a:r>
+                        </a:p>
+                        <a:p>
+                          <a:r>
+                            <a:rPr lang="pl-PL" sz="1000" dirty="0" err="1" smtClean="0">
+                              <a:latin typeface="Courier New" pitchFamily="49" charset="0"/>
+                              <a:cs typeface="Courier New" pitchFamily="49" charset="0"/>
+                            </a:rPr>
+                            <a:t>INFO:daemon:starting</a:t>
+                          </a:r>
+                          <a:r>
+                            <a:rPr lang="pl-PL" sz="1000" dirty="0" smtClean="0">
+                              <a:latin typeface="Courier New" pitchFamily="49" charset="0"/>
+                              <a:cs typeface="Courier New" pitchFamily="49" charset="0"/>
+                            </a:rPr>
+                            <a:t> p2p </a:t>
+                          </a:r>
+                          <a:r>
+                            <a:rPr lang="pl-PL" sz="1000" dirty="0" err="1" smtClean="0">
+                              <a:latin typeface="Courier New" pitchFamily="49" charset="0"/>
+                              <a:cs typeface="Courier New" pitchFamily="49" charset="0"/>
+                            </a:rPr>
+                            <a:t>peers</a:t>
+                          </a:r>
+                          <a:endParaRPr lang="pl-PL" sz="1000" dirty="0" smtClean="0">
+                            <a:latin typeface="Courier New" pitchFamily="49" charset="0"/>
+                            <a:cs typeface="Courier New" pitchFamily="49" charset="0"/>
+                          </a:endParaRPr>
+                        </a:p>
+                        <a:p>
+                          <a:r>
+                            <a:rPr lang="pl-PL" sz="1000" dirty="0" err="1" smtClean="0">
+                              <a:latin typeface="Courier New" pitchFamily="49" charset="0"/>
+                              <a:cs typeface="Courier New" pitchFamily="49" charset="0"/>
+                            </a:rPr>
+                            <a:t>INFO:peer.http</a:t>
+                          </a:r>
+                          <a:r>
+                            <a:rPr lang="pl-PL" sz="1000" dirty="0" smtClean="0">
+                              <a:latin typeface="Courier New" pitchFamily="49" charset="0"/>
+                              <a:cs typeface="Courier New" pitchFamily="49" charset="0"/>
+                            </a:rPr>
+                            <a:t>://localhost:20301:registered, </a:t>
+                          </a:r>
+                          <a:r>
+                            <a:rPr lang="pl-PL" sz="1000" dirty="0" err="1" smtClean="0">
+                              <a:latin typeface="Courier New" pitchFamily="49" charset="0"/>
+                              <a:cs typeface="Courier New" pitchFamily="49" charset="0"/>
+                            </a:rPr>
+                            <a:t>timeout</a:t>
+                          </a:r>
+                          <a:r>
+                            <a:rPr lang="pl-PL" sz="1000" dirty="0" smtClean="0">
+                              <a:latin typeface="Courier New" pitchFamily="49" charset="0"/>
+                              <a:cs typeface="Courier New" pitchFamily="49" charset="0"/>
+                            </a:rPr>
+                            <a:t> period 15</a:t>
+                          </a:r>
+                        </a:p>
+                        <a:p>
+                          <a:r>
+                            <a:rPr lang="pl-PL" sz="1000" dirty="0" err="1" smtClean="0">
+                              <a:latin typeface="Courier New" pitchFamily="49" charset="0"/>
+                              <a:cs typeface="Courier New" pitchFamily="49" charset="0"/>
+                            </a:rPr>
+                            <a:t>INFO:daemon:starting</a:t>
+                          </a:r>
+                          <a:r>
+                            <a:rPr lang="pl-PL" sz="1000" dirty="0" smtClean="0">
+                              <a:latin typeface="Courier New" pitchFamily="49" charset="0"/>
+                              <a:cs typeface="Courier New" pitchFamily="49" charset="0"/>
+                            </a:rPr>
+                            <a:t> </a:t>
+                          </a:r>
+                          <a:r>
+                            <a:rPr lang="pl-PL" sz="1000" dirty="0" err="1" smtClean="0">
+                              <a:latin typeface="Courier New" pitchFamily="49" charset="0"/>
+                              <a:cs typeface="Courier New" pitchFamily="49" charset="0"/>
+                            </a:rPr>
+                            <a:t>update</a:t>
+                          </a:r>
+                          <a:r>
+                            <a:rPr lang="pl-PL" sz="1000" dirty="0" smtClean="0">
+                              <a:latin typeface="Courier New" pitchFamily="49" charset="0"/>
+                              <a:cs typeface="Courier New" pitchFamily="49" charset="0"/>
+                            </a:rPr>
+                            <a:t> </a:t>
+                          </a:r>
+                          <a:r>
+                            <a:rPr lang="pl-PL" sz="1000" dirty="0" err="1" smtClean="0">
+                              <a:latin typeface="Courier New" pitchFamily="49" charset="0"/>
+                              <a:cs typeface="Courier New" pitchFamily="49" charset="0"/>
+                            </a:rPr>
+                            <a:t>scheduler</a:t>
+                          </a:r>
+                          <a:r>
+                            <a:rPr lang="pl-PL" sz="1000" dirty="0" smtClean="0">
+                              <a:latin typeface="Courier New" pitchFamily="49" charset="0"/>
+                              <a:cs typeface="Courier New" pitchFamily="49" charset="0"/>
+                            </a:rPr>
+                            <a:t>, </a:t>
+                          </a:r>
+                          <a:r>
+                            <a:rPr lang="pl-PL" sz="1000" dirty="0" err="1" smtClean="0">
+                              <a:latin typeface="Courier New" pitchFamily="49" charset="0"/>
+                              <a:cs typeface="Courier New" pitchFamily="49" charset="0"/>
+                            </a:rPr>
+                            <a:t>interval</a:t>
+                          </a:r>
+                          <a:r>
+                            <a:rPr lang="pl-PL" sz="1000" dirty="0" smtClean="0">
+                              <a:latin typeface="Courier New" pitchFamily="49" charset="0"/>
+                              <a:cs typeface="Courier New" pitchFamily="49" charset="0"/>
+                            </a:rPr>
+                            <a:t> 12</a:t>
+                          </a:r>
+                        </a:p>
+                        <a:p>
+                          <a:r>
+                            <a:rPr lang="pl-PL" sz="1000" dirty="0" err="1" smtClean="0">
+                              <a:latin typeface="Courier New" pitchFamily="49" charset="0"/>
+                              <a:cs typeface="Courier New" pitchFamily="49" charset="0"/>
+                            </a:rPr>
+                            <a:t>INFO:peer.http</a:t>
+                          </a:r>
+                          <a:r>
+                            <a:rPr lang="pl-PL" sz="1000" dirty="0" smtClean="0">
+                              <a:latin typeface="Courier New" pitchFamily="49" charset="0"/>
+                              <a:cs typeface="Courier New" pitchFamily="49" charset="0"/>
+                            </a:rPr>
+                            <a:t>://localhost:20301:got 0 </a:t>
+                          </a:r>
+                          <a:r>
+                            <a:rPr lang="pl-PL" sz="1000" dirty="0" err="1" smtClean="0">
+                              <a:latin typeface="Courier New" pitchFamily="49" charset="0"/>
+                              <a:cs typeface="Courier New" pitchFamily="49" charset="0"/>
+                            </a:rPr>
+                            <a:t>peers</a:t>
+                          </a:r>
+                          <a:endParaRPr lang="pl-PL" sz="1000" dirty="0" smtClean="0">
+                            <a:latin typeface="Courier New" pitchFamily="49" charset="0"/>
+                            <a:cs typeface="Courier New" pitchFamily="49" charset="0"/>
+                          </a:endParaRPr>
+                        </a:p>
+                        <a:p>
+                          <a:r>
+                            <a:rPr lang="pl-PL" sz="1000" dirty="0" err="1" smtClean="0">
+                              <a:latin typeface="Courier New" pitchFamily="49" charset="0"/>
+                              <a:cs typeface="Courier New" pitchFamily="49" charset="0"/>
+                            </a:rPr>
+                            <a:t>INFO:daemon:starting</a:t>
+                          </a:r>
+                          <a:r>
+                            <a:rPr lang="pl-PL" sz="1000" dirty="0" smtClean="0">
+                              <a:latin typeface="Courier New" pitchFamily="49" charset="0"/>
+                              <a:cs typeface="Courier New" pitchFamily="49" charset="0"/>
+                            </a:rPr>
+                            <a:t> SOAP </a:t>
+                          </a:r>
+                          <a:r>
+                            <a:rPr lang="pl-PL" sz="1000" dirty="0" err="1" smtClean="0">
+                              <a:latin typeface="Courier New" pitchFamily="49" charset="0"/>
+                              <a:cs typeface="Courier New" pitchFamily="49" charset="0"/>
+                            </a:rPr>
+                            <a:t>controller</a:t>
+                          </a:r>
+                          <a:r>
+                            <a:rPr lang="pl-PL" sz="1000" dirty="0" smtClean="0">
+                              <a:latin typeface="Courier New" pitchFamily="49" charset="0"/>
+                              <a:cs typeface="Courier New" pitchFamily="49" charset="0"/>
+                            </a:rPr>
+                            <a:t> on port 8000...</a:t>
+                          </a:r>
+                        </a:p>
+                        <a:p>
+                          <a:r>
+                            <a:rPr lang="pl-PL" sz="1000" dirty="0" err="1" smtClean="0">
+                              <a:latin typeface="Courier New" pitchFamily="49" charset="0"/>
+                              <a:cs typeface="Courier New" pitchFamily="49" charset="0"/>
+                            </a:rPr>
+                            <a:t>INFO:daemon:starting</a:t>
+                          </a:r>
+                          <a:r>
+                            <a:rPr lang="pl-PL" sz="1000" dirty="0" smtClean="0">
+                              <a:latin typeface="Courier New" pitchFamily="49" charset="0"/>
+                              <a:cs typeface="Courier New" pitchFamily="49" charset="0"/>
+                            </a:rPr>
+                            <a:t> </a:t>
+                          </a:r>
+                          <a:r>
+                            <a:rPr lang="pl-PL" sz="1000" dirty="0" err="1" smtClean="0">
+                              <a:latin typeface="Courier New" pitchFamily="49" charset="0"/>
+                              <a:cs typeface="Courier New" pitchFamily="49" charset="0"/>
+                            </a:rPr>
+                            <a:t>update</a:t>
+                          </a:r>
+                          <a:r>
+                            <a:rPr lang="pl-PL" sz="1000" dirty="0" smtClean="0">
+                              <a:latin typeface="Courier New" pitchFamily="49" charset="0"/>
+                              <a:cs typeface="Courier New" pitchFamily="49" charset="0"/>
+                            </a:rPr>
+                            <a:t> </a:t>
+                          </a:r>
+                          <a:r>
+                            <a:rPr lang="pl-PL" sz="1000" dirty="0" err="1" smtClean="0">
+                              <a:latin typeface="Courier New" pitchFamily="49" charset="0"/>
+                              <a:cs typeface="Courier New" pitchFamily="49" charset="0"/>
+                            </a:rPr>
+                            <a:t>processor</a:t>
+                          </a:r>
+                          <a:endParaRPr lang="pl-PL" sz="1000" dirty="0" smtClean="0">
+                            <a:latin typeface="Courier New" pitchFamily="49" charset="0"/>
+                            <a:cs typeface="Courier New" pitchFamily="49" charset="0"/>
+                          </a:endParaRPr>
+                        </a:p>
+                        <a:p>
+                          <a:r>
+                            <a:rPr lang="pl-PL" sz="1000" dirty="0" err="1" smtClean="0">
+                              <a:latin typeface="Courier New" pitchFamily="49" charset="0"/>
+                              <a:cs typeface="Courier New" pitchFamily="49" charset="0"/>
+                            </a:rPr>
+                            <a:t>INFO:database:starting</a:t>
+                          </a:r>
+                          <a:r>
+                            <a:rPr lang="pl-PL" sz="1000" dirty="0" smtClean="0">
+                              <a:latin typeface="Courier New" pitchFamily="49" charset="0"/>
+                              <a:cs typeface="Courier New" pitchFamily="49" charset="0"/>
+                            </a:rPr>
+                            <a:t> </a:t>
+                          </a:r>
+                          <a:r>
+                            <a:rPr lang="pl-PL" sz="1000" dirty="0" err="1" smtClean="0">
+                              <a:latin typeface="Courier New" pitchFamily="49" charset="0"/>
+                              <a:cs typeface="Courier New" pitchFamily="49" charset="0"/>
+                            </a:rPr>
+                            <a:t>database</a:t>
+                          </a:r>
+                          <a:r>
+                            <a:rPr lang="pl-PL" sz="1000" dirty="0" smtClean="0">
+                              <a:latin typeface="Courier New" pitchFamily="49" charset="0"/>
+                              <a:cs typeface="Courier New" pitchFamily="49" charset="0"/>
+                            </a:rPr>
+                            <a:t> </a:t>
+                          </a:r>
+                          <a:r>
+                            <a:rPr lang="pl-PL" sz="1000" dirty="0" err="1" smtClean="0">
+                              <a:latin typeface="Courier New" pitchFamily="49" charset="0"/>
+                              <a:cs typeface="Courier New" pitchFamily="49" charset="0"/>
+                            </a:rPr>
+                            <a:t>with</a:t>
+                          </a:r>
+                          <a:r>
+                            <a:rPr lang="pl-PL" sz="1000" dirty="0" smtClean="0">
+                              <a:latin typeface="Courier New" pitchFamily="49" charset="0"/>
+                              <a:cs typeface="Courier New" pitchFamily="49" charset="0"/>
+                            </a:rPr>
+                            <a:t> file </a:t>
+                          </a:r>
+                          <a:r>
+                            <a:rPr lang="pl-PL" sz="1000" dirty="0" err="1" smtClean="0">
+                              <a:latin typeface="Courier New" pitchFamily="49" charset="0"/>
+                              <a:cs typeface="Courier New" pitchFamily="49" charset="0"/>
+                            </a:rPr>
+                            <a:t>/hom</a:t>
+                          </a:r>
+                          <a:r>
+                            <a:rPr lang="pl-PL" sz="1000" dirty="0" smtClean="0">
+                              <a:latin typeface="Courier New" pitchFamily="49" charset="0"/>
+                              <a:cs typeface="Courier New" pitchFamily="49" charset="0"/>
+                            </a:rPr>
+                            <a:t>e/</a:t>
+                          </a:r>
+                          <a:r>
+                            <a:rPr lang="pl-PL" sz="1000" dirty="0" err="1" smtClean="0">
+                              <a:latin typeface="Courier New" pitchFamily="49" charset="0"/>
+                              <a:cs typeface="Courier New" pitchFamily="49" charset="0"/>
+                            </a:rPr>
+                            <a:t>imbaczek</a:t>
+                          </a:r>
+                          <a:r>
+                            <a:rPr lang="pl-PL" sz="1000" dirty="0" smtClean="0">
+                              <a:latin typeface="Courier New" pitchFamily="49" charset="0"/>
+                              <a:cs typeface="Courier New" pitchFamily="49" charset="0"/>
+                            </a:rPr>
+                            <a:t>/</a:t>
+                          </a:r>
+                          <a:r>
+                            <a:rPr lang="pl-PL" sz="1000" dirty="0" err="1" smtClean="0">
+                              <a:latin typeface="Courier New" pitchFamily="49" charset="0"/>
+                              <a:cs typeface="Courier New" pitchFamily="49" charset="0"/>
+                            </a:rPr>
+                            <a:t>usr</a:t>
+                          </a:r>
+                          <a:r>
+                            <a:rPr lang="pl-PL" sz="1000" dirty="0" smtClean="0">
+                              <a:latin typeface="Courier New" pitchFamily="49" charset="0"/>
+                              <a:cs typeface="Courier New" pitchFamily="49" charset="0"/>
+                            </a:rPr>
+                            <a:t>/</a:t>
+                          </a:r>
+                          <a:r>
+                            <a:rPr lang="pl-PL" sz="1000" dirty="0" err="1" smtClean="0">
+                              <a:latin typeface="Courier New" pitchFamily="49" charset="0"/>
+                              <a:cs typeface="Courier New" pitchFamily="49" charset="0"/>
+                            </a:rPr>
+                            <a:t>numbex</a:t>
+                          </a:r>
+                          <a:r>
+                            <a:rPr lang="pl-PL" sz="1000" dirty="0" smtClean="0">
+                              <a:latin typeface="Courier New" pitchFamily="49" charset="0"/>
+                              <a:cs typeface="Courier New" pitchFamily="49" charset="0"/>
+                            </a:rPr>
+                            <a:t>/</a:t>
+                          </a:r>
+                          <a:r>
+                            <a:rPr lang="pl-PL" sz="1000" dirty="0" err="1" smtClean="0">
+                              <a:latin typeface="Courier New" pitchFamily="49" charset="0"/>
+                              <a:cs typeface="Courier New" pitchFamily="49" charset="0"/>
+                            </a:rPr>
+                            <a:t>var</a:t>
+                          </a:r>
+                          <a:r>
+                            <a:rPr lang="pl-PL" sz="1000" dirty="0" smtClean="0">
+                              <a:latin typeface="Courier New" pitchFamily="49" charset="0"/>
+                              <a:cs typeface="Courier New" pitchFamily="49" charset="0"/>
+                            </a:rPr>
+                            <a:t>/</a:t>
+                          </a:r>
+                          <a:r>
+                            <a:rPr lang="pl-PL" sz="1000" dirty="0" err="1" smtClean="0">
+                              <a:latin typeface="Courier New" pitchFamily="49" charset="0"/>
+                              <a:cs typeface="Courier New" pitchFamily="49" charset="0"/>
+                            </a:rPr>
+                            <a:t>db</a:t>
+                          </a:r>
+                          <a:r>
+                            <a:rPr lang="pl-PL" sz="1000" dirty="0" smtClean="0">
+                              <a:latin typeface="Courier New" pitchFamily="49" charset="0"/>
+                              <a:cs typeface="Courier New" pitchFamily="49" charset="0"/>
+                            </a:rPr>
+                            <a:t>/db.sqlite3</a:t>
+                          </a:r>
+                        </a:p>
+                        <a:p>
+                          <a:r>
+                            <a:rPr lang="pl-PL" sz="1000" dirty="0" err="1" smtClean="0">
+                              <a:latin typeface="Courier New" pitchFamily="49" charset="0"/>
+                              <a:cs typeface="Courier New" pitchFamily="49" charset="0"/>
+                            </a:rPr>
+                            <a:t>INFO:daemon:starting</a:t>
+                          </a:r>
+                          <a:r>
+                            <a:rPr lang="pl-PL" sz="1000" dirty="0" smtClean="0">
+                              <a:latin typeface="Courier New" pitchFamily="49" charset="0"/>
+                              <a:cs typeface="Courier New" pitchFamily="49" charset="0"/>
+                            </a:rPr>
+                            <a:t> </a:t>
+                          </a:r>
+                          <a:r>
+                            <a:rPr lang="pl-PL" sz="1000" dirty="0" err="1" smtClean="0">
+                              <a:latin typeface="Courier New" pitchFamily="49" charset="0"/>
+                              <a:cs typeface="Courier New" pitchFamily="49" charset="0"/>
+                            </a:rPr>
+                            <a:t>control</a:t>
+                          </a:r>
+                          <a:r>
+                            <a:rPr lang="pl-PL" sz="1000" dirty="0" smtClean="0">
+                              <a:latin typeface="Courier New" pitchFamily="49" charset="0"/>
+                              <a:cs typeface="Courier New" pitchFamily="49" charset="0"/>
+                            </a:rPr>
+                            <a:t> </a:t>
+                          </a:r>
+                          <a:r>
+                            <a:rPr lang="pl-PL" sz="1000" dirty="0" err="1" smtClean="0">
+                              <a:latin typeface="Courier New" pitchFamily="49" charset="0"/>
+                              <a:cs typeface="Courier New" pitchFamily="49" charset="0"/>
+                            </a:rPr>
+                            <a:t>daemon</a:t>
+                          </a:r>
+                          <a:r>
+                            <a:rPr lang="pl-PL" sz="1000" dirty="0" smtClean="0">
+                              <a:latin typeface="Courier New" pitchFamily="49" charset="0"/>
+                              <a:cs typeface="Courier New" pitchFamily="49" charset="0"/>
+                            </a:rPr>
+                            <a:t> on </a:t>
+                          </a:r>
+                          <a:r>
+                            <a:rPr lang="pl-PL" sz="1000" dirty="0" err="1" smtClean="0">
+                              <a:latin typeface="Courier New" pitchFamily="49" charset="0"/>
+                              <a:cs typeface="Courier New" pitchFamily="49" charset="0"/>
+                            </a:rPr>
+                            <a:t>localhost</a:t>
+                          </a:r>
+                          <a:r>
+                            <a:rPr lang="pl-PL" sz="1000" dirty="0" smtClean="0">
+                              <a:latin typeface="Courier New" pitchFamily="49" charset="0"/>
+                              <a:cs typeface="Courier New" pitchFamily="49" charset="0"/>
+                            </a:rPr>
+                            <a:t> port 44880</a:t>
+                          </a:r>
+                        </a:p>
+                        <a:p>
+                          <a:r>
+                            <a:rPr lang="pl-PL" sz="1000" dirty="0" err="1" smtClean="0">
+                              <a:latin typeface="Courier New" pitchFamily="49" charset="0"/>
+                              <a:cs typeface="Courier New" pitchFamily="49" charset="0"/>
+                            </a:rPr>
+                            <a:t>INFO:peer.http</a:t>
+                          </a:r>
+                          <a:r>
+                            <a:rPr lang="pl-PL" sz="1000" dirty="0" smtClean="0">
+                              <a:latin typeface="Courier New" pitchFamily="49" charset="0"/>
+                              <a:cs typeface="Courier New" pitchFamily="49" charset="0"/>
+                            </a:rPr>
+                            <a:t>://localhost:20301:got 0 </a:t>
+                          </a:r>
+                          <a:r>
+                            <a:rPr lang="pl-PL" sz="1000" dirty="0" err="1" smtClean="0">
+                              <a:latin typeface="Courier New" pitchFamily="49" charset="0"/>
+                              <a:cs typeface="Courier New" pitchFamily="49" charset="0"/>
+                            </a:rPr>
+                            <a:t>peers</a:t>
+                          </a:r>
+                          <a:endParaRPr lang="pl-PL" sz="1000" dirty="0" smtClean="0">
+                            <a:latin typeface="Courier New" pitchFamily="49" charset="0"/>
+                            <a:cs typeface="Courier New" pitchFamily="49" charset="0"/>
+                          </a:endParaRPr>
+                        </a:p>
+                        <a:p>
+                          <a:r>
+                            <a:rPr lang="pl-PL" sz="1000" dirty="0" err="1" smtClean="0">
+                              <a:latin typeface="Courier New" pitchFamily="49" charset="0"/>
+                              <a:cs typeface="Courier New" pitchFamily="49" charset="0"/>
+                            </a:rPr>
+                            <a:t>INFO:daemon:get</a:t>
+                          </a:r>
+                          <a:r>
+                            <a:rPr lang="pl-PL" sz="1000" dirty="0" smtClean="0">
+                              <a:latin typeface="Courier New" pitchFamily="49" charset="0"/>
+                              <a:cs typeface="Courier New" pitchFamily="49" charset="0"/>
+                            </a:rPr>
+                            <a:t> </a:t>
+                          </a:r>
+                          <a:r>
+                            <a:rPr lang="pl-PL" sz="1000" dirty="0" err="1" smtClean="0">
+                              <a:latin typeface="Courier New" pitchFamily="49" charset="0"/>
+                              <a:cs typeface="Courier New" pitchFamily="49" charset="0"/>
+                            </a:rPr>
+                            <a:t>updates</a:t>
+                          </a:r>
+                          <a:r>
+                            <a:rPr lang="pl-PL" sz="1000" dirty="0" smtClean="0">
+                              <a:latin typeface="Courier New" pitchFamily="49" charset="0"/>
+                              <a:cs typeface="Courier New" pitchFamily="49" charset="0"/>
+                            </a:rPr>
+                            <a:t> </a:t>
+                          </a:r>
+                          <a:r>
+                            <a:rPr lang="pl-PL" sz="1000" dirty="0" err="1" smtClean="0">
+                              <a:latin typeface="Courier New" pitchFamily="49" charset="0"/>
+                              <a:cs typeface="Courier New" pitchFamily="49" charset="0"/>
+                            </a:rPr>
+                            <a:t>from</a:t>
+                          </a:r>
+                          <a:r>
+                            <a:rPr lang="pl-PL" sz="1000" dirty="0" smtClean="0">
+                              <a:latin typeface="Courier New" pitchFamily="49" charset="0"/>
+                              <a:cs typeface="Courier New" pitchFamily="49" charset="0"/>
+                            </a:rPr>
+                            <a:t> random </a:t>
+                          </a:r>
+                          <a:r>
+                            <a:rPr lang="pl-PL" sz="1000" dirty="0" err="1" smtClean="0">
+                              <a:latin typeface="Courier New" pitchFamily="49" charset="0"/>
+                              <a:cs typeface="Courier New" pitchFamily="49" charset="0"/>
+                            </a:rPr>
+                            <a:t>peer</a:t>
+                          </a:r>
+                          <a:r>
+                            <a:rPr lang="pl-PL" sz="1000" dirty="0" smtClean="0">
+                              <a:latin typeface="Courier New" pitchFamily="49" charset="0"/>
+                              <a:cs typeface="Courier New" pitchFamily="49" charset="0"/>
+                            </a:rPr>
+                            <a:t>...</a:t>
+                          </a:r>
+                        </a:p>
+                        <a:p>
+                          <a:r>
+                            <a:rPr lang="pl-PL" sz="1000" dirty="0" smtClean="0">
+                              <a:latin typeface="Courier New" pitchFamily="49" charset="0"/>
+                              <a:cs typeface="Courier New" pitchFamily="49" charset="0"/>
+                            </a:rPr>
+                            <a:t>WARNING:daemon:p2p_get_updates: no </a:t>
+                          </a:r>
+                          <a:r>
+                            <a:rPr lang="pl-PL" sz="1000" dirty="0" err="1" smtClean="0">
+                              <a:latin typeface="Courier New" pitchFamily="49" charset="0"/>
+                              <a:cs typeface="Courier New" pitchFamily="49" charset="0"/>
+                            </a:rPr>
+                            <a:t>known</a:t>
+                          </a:r>
+                          <a:r>
+                            <a:rPr lang="pl-PL" sz="1000" dirty="0" smtClean="0">
+                              <a:latin typeface="Courier New" pitchFamily="49" charset="0"/>
+                              <a:cs typeface="Courier New" pitchFamily="49" charset="0"/>
+                            </a:rPr>
+                            <a:t> </a:t>
+                          </a:r>
+                          <a:r>
+                            <a:rPr lang="pl-PL" sz="1000" dirty="0" err="1" smtClean="0">
+                              <a:latin typeface="Courier New" pitchFamily="49" charset="0"/>
+                              <a:cs typeface="Courier New" pitchFamily="49" charset="0"/>
+                            </a:rPr>
+                            <a:t>peers</a:t>
+                          </a:r>
+                          <a:endParaRPr lang="pl-PL" sz="1000" dirty="0" smtClean="0">
+                            <a:latin typeface="Courier New" pitchFamily="49" charset="0"/>
+                            <a:cs typeface="Courier New" pitchFamily="49" charset="0"/>
+                          </a:endParaRPr>
+                        </a:p>
+                        <a:p>
+                          <a:endParaRPr lang="pl-PL" sz="1000" dirty="0">
+                            <a:latin typeface="Courier New" pitchFamily="49" charset="0"/>
+                            <a:cs typeface="Courier New" pitchFamily="49" charset="0"/>
+                          </a:endParaRPr>
+                        </a:p>
+                      </a:txBody>
+                      <a:useSpRect/>
+                    </a:txSp>
+                  </a:sp>
+                </lc:lockedCanvas>
+              </a:graphicData>
+            </a:graphic>
+          </wp:inline>
+        </w:drawing>
+      </w:r>
+    </w:p>
+    <w:p>
+      <w:pPr>
+        <w:pStyle w:val="Nagwek2"/>
+      </w:pPr>
+      <w:r>
+        <w:t xml:space="preserve">Uruchamianie Kontrolera Demona: </w:t>
+      </w:r>
     </w:p>
     <w:p>
       <w:pPr>
@@ -4009,31 +4899,34 @@
           <w:szCs w:val="24"/>
         </w:rPr>
       </w:pPr>
-      <w:r>
-        <w:rPr>
-          <w:rFonts w:ascii="Calibri" w:hAnsi="Calibri"/>
-          <w:sz w:val="24"/>
-          <w:szCs w:val="24"/>
-        </w:rPr>
-        <w:t xml:space="preserve">Uruchamianie </w:t>
-      </w:r>
+    </w:p>
+    <w:p>
+      <w:pPr>
+        <w:pStyle w:val="Nagwek4"/>
+      </w:pPr>
+      <w:r>
+        <w:t>Uruchamianie</w:t>
+      </w:r>
+    </w:p>
+    <w:p>
+      <w:pPr>
+        <w:pStyle w:val="Cytat"/>
+      </w:pPr>
       <w:proofErr w:type="spellStart"/>
       <w:r>
-        <w:rPr>
-          <w:rFonts w:ascii="Calibri" w:hAnsi="Calibri"/>
-          <w:sz w:val="24"/>
-          <w:szCs w:val="24"/>
-        </w:rPr>
-        <w:t>trackera</w:t>
+        <w:t>numbexctl.py</w:t>
       </w:r>
       <w:proofErr w:type="spellEnd"/>
       <w:r>
-        <w:rPr>
-          <w:rFonts w:ascii="Calibri" w:hAnsi="Calibri"/>
-          <w:sz w:val="24"/>
-          <w:szCs w:val="24"/>
-        </w:rPr>
-        <w:t>::</w:t>
+        <w:t xml:space="preserve"> – klient </w:t>
+      </w:r>
+      <w:proofErr w:type="spellStart"/>
+      <w:r>
+        <w:t>XML-RPC</w:t>
+      </w:r>
+      <w:proofErr w:type="spellEnd"/>
+      <w:r>
+        <w:t xml:space="preserve"> </w:t>
       </w:r>
     </w:p>
     <w:p>
@@ -4046,38 +4939,687 @@
           <w:szCs w:val="24"/>
         </w:rPr>
       </w:pPr>
+      <w:r>
+        <w:rPr>
+          <w:rFonts w:ascii="Calibri" w:hAnsi="Calibri"/>
+          <w:sz w:val="24"/>
+          <w:szCs w:val="24"/>
+        </w:rPr>
+        <w:t xml:space="preserve">Informacje pojawiające się po uruchomieniu powinny być zbliżone do </w:t>
+      </w:r>
+      <w:proofErr w:type="spellStart"/>
+      <w:r>
+        <w:rPr>
+          <w:rFonts w:ascii="Calibri" w:hAnsi="Calibri"/>
+          <w:sz w:val="24"/>
+          <w:szCs w:val="24"/>
+        </w:rPr>
+        <w:t>przkładu</w:t>
+      </w:r>
+      <w:proofErr w:type="spellEnd"/>
+      <w:r>
+        <w:rPr>
+          <w:rFonts w:ascii="Calibri" w:hAnsi="Calibri"/>
+          <w:sz w:val="24"/>
+          <w:szCs w:val="24"/>
+        </w:rPr>
+        <w:t xml:space="preserve"> poniżej:</w:t>
+      </w:r>
+    </w:p>
+    <w:p>
+      <w:pPr>
+        <w:pStyle w:val="Nagwek2"/>
+      </w:pPr>
+      <w:r>
+        <w:drawing>
+          <wp:inline distT="0" distB="0" distL="0" distR="0">
+            <wp:extent cx="5760720" cy="2504315"/>
+            <wp:effectExtent l="0" t="0" r="0" b="0"/>
+            <wp:docPr id="6" name="Obiekt 3"/>
+            <wp:cNvGraphicFramePr/>
+            <a:graphic xmlns:a="http://schemas.openxmlformats.org/drawingml/2006/main">
+              <a:graphicData uri="http://schemas.openxmlformats.org/drawingml/2006/lockedCanvas">
+                <lc:lockedCanvas xmlns:lc="http://schemas.openxmlformats.org/drawingml/2006/lockedCanvas">
+                  <a:nvGrpSpPr>
+                    <a:cNvPr id="0" name=""/>
+                    <a:cNvGrpSpPr/>
+                  </a:nvGrpSpPr>
+                  <a:grpSpPr>
+                    <a:xfrm>
+                      <a:off x="0" y="0"/>
+                      <a:ext cx="7858180" cy="3416320"/>
+                      <a:chOff x="857224" y="2357430"/>
+                      <a:chExt cx="7858180" cy="3416320"/>
+                    </a:xfrm>
+                  </a:grpSpPr>
+                  <a:sp>
+                    <a:nvSpPr>
+                      <a:cNvPr id="5" name="pole tekstowe 4"/>
+                      <a:cNvSpPr txBox="1"/>
+                    </a:nvSpPr>
+                    <a:spPr>
+                      <a:xfrm>
+                        <a:off x="857224" y="2357430"/>
+                        <a:ext cx="7858180" cy="3416320"/>
+                      </a:xfrm>
+                      <a:prstGeom prst="rect">
+                        <a:avLst/>
+                      </a:prstGeom>
+                      <a:noFill/>
+                    </a:spPr>
+                    <a:txSp>
+                      <a:txBody>
+                        <a:bodyPr wrap="square" rtlCol="0">
+                          <a:spAutoFit/>
+                        </a:bodyPr>
+                        <a:lstStyle>
+                          <a:defPPr>
+                            <a:defRPr lang="pl-PL"/>
+                          </a:defPPr>
+                          <a:lvl1pPr marL="0" algn="l" defTabSz="914400" rtl="0" eaLnBrk="1" latinLnBrk="0" hangingPunct="1">
+                            <a:defRPr sz="1800" kern="1200">
+                              <a:solidFill>
+                                <a:schemeClr val="tx1"/>
+                              </a:solidFill>
+                              <a:latin typeface="+mn-lt"/>
+                              <a:ea typeface="+mn-ea"/>
+                              <a:cs typeface="+mn-cs"/>
+                            </a:defRPr>
+                          </a:lvl1pPr>
+                          <a:lvl2pPr marL="457200" algn="l" defTabSz="914400" rtl="0" eaLnBrk="1" latinLnBrk="0" hangingPunct="1">
+                            <a:defRPr sz="1800" kern="1200">
+                              <a:solidFill>
+                                <a:schemeClr val="tx1"/>
+                              </a:solidFill>
+                              <a:latin typeface="+mn-lt"/>
+                              <a:ea typeface="+mn-ea"/>
+                              <a:cs typeface="+mn-cs"/>
+                            </a:defRPr>
+                          </a:lvl2pPr>
+                          <a:lvl3pPr marL="914400" algn="l" defTabSz="914400" rtl="0" eaLnBrk="1" latinLnBrk="0" hangingPunct="1">
+                            <a:defRPr sz="1800" kern="1200">
+                              <a:solidFill>
+                                <a:schemeClr val="tx1"/>
+                              </a:solidFill>
+                              <a:latin typeface="+mn-lt"/>
+                              <a:ea typeface="+mn-ea"/>
+                              <a:cs typeface="+mn-cs"/>
+                            </a:defRPr>
+                          </a:lvl3pPr>
+                          <a:lvl4pPr marL="1371600" algn="l" defTabSz="914400" rtl="0" eaLnBrk="1" latinLnBrk="0" hangingPunct="1">
+                            <a:defRPr sz="1800" kern="1200">
+                              <a:solidFill>
+                                <a:schemeClr val="tx1"/>
+                              </a:solidFill>
+                              <a:latin typeface="+mn-lt"/>
+                              <a:ea typeface="+mn-ea"/>
+                              <a:cs typeface="+mn-cs"/>
+                            </a:defRPr>
+                          </a:lvl4pPr>
+                          <a:lvl5pPr marL="1828800" algn="l" defTabSz="914400" rtl="0" eaLnBrk="1" latinLnBrk="0" hangingPunct="1">
+                            <a:defRPr sz="1800" kern="1200">
+                              <a:solidFill>
+                                <a:schemeClr val="tx1"/>
+                              </a:solidFill>
+                              <a:latin typeface="+mn-lt"/>
+                              <a:ea typeface="+mn-ea"/>
+                              <a:cs typeface="+mn-cs"/>
+                            </a:defRPr>
+                          </a:lvl5pPr>
+                          <a:lvl6pPr marL="2286000" algn="l" defTabSz="914400" rtl="0" eaLnBrk="1" latinLnBrk="0" hangingPunct="1">
+                            <a:defRPr sz="1800" kern="1200">
+                              <a:solidFill>
+                                <a:schemeClr val="tx1"/>
+                              </a:solidFill>
+                              <a:latin typeface="+mn-lt"/>
+                              <a:ea typeface="+mn-ea"/>
+                              <a:cs typeface="+mn-cs"/>
+                            </a:defRPr>
+                          </a:lvl6pPr>
+                          <a:lvl7pPr marL="2743200" algn="l" defTabSz="914400" rtl="0" eaLnBrk="1" latinLnBrk="0" hangingPunct="1">
+                            <a:defRPr sz="1800" kern="1200">
+                              <a:solidFill>
+                                <a:schemeClr val="tx1"/>
+                              </a:solidFill>
+                              <a:latin typeface="+mn-lt"/>
+                              <a:ea typeface="+mn-ea"/>
+                              <a:cs typeface="+mn-cs"/>
+                            </a:defRPr>
+                          </a:lvl7pPr>
+                          <a:lvl8pPr marL="3200400" algn="l" defTabSz="914400" rtl="0" eaLnBrk="1" latinLnBrk="0" hangingPunct="1">
+                            <a:defRPr sz="1800" kern="1200">
+                              <a:solidFill>
+                                <a:schemeClr val="tx1"/>
+                              </a:solidFill>
+                              <a:latin typeface="+mn-lt"/>
+                              <a:ea typeface="+mn-ea"/>
+                              <a:cs typeface="+mn-cs"/>
+                            </a:defRPr>
+                          </a:lvl8pPr>
+                          <a:lvl9pPr marL="3657600" algn="l" defTabSz="914400" rtl="0" eaLnBrk="1" latinLnBrk="0" hangingPunct="1">
+                            <a:defRPr sz="1800" kern="1200">
+                              <a:solidFill>
+                                <a:schemeClr val="tx1"/>
+                              </a:solidFill>
+                              <a:latin typeface="+mn-lt"/>
+                              <a:ea typeface="+mn-ea"/>
+                              <a:cs typeface="+mn-cs"/>
+                            </a:defRPr>
+                          </a:lvl9pPr>
+                        </a:lstStyle>
+                        <a:p>
+                          <a:r>
+                            <a:rPr lang="en-US" dirty="0" smtClean="0">
+                              <a:latin typeface="Courier New" pitchFamily="49" charset="0"/>
+                              <a:cs typeface="Courier New" pitchFamily="49" charset="0"/>
+                            </a:rPr>
+                            <a:t>server status for http://localhost:44880:</a:t>
+                          </a:r>
+                        </a:p>
+                        <a:p>
+                          <a:r>
+                            <a:rPr lang="en-US" dirty="0" smtClean="0">
+                              <a:latin typeface="Courier New" pitchFamily="49" charset="0"/>
+                              <a:cs typeface="Courier New" pitchFamily="49" charset="0"/>
+                            </a:rPr>
+                            <a:t>p2p_running         : True</a:t>
+                          </a:r>
+                        </a:p>
+                        <a:p>
+                          <a:r>
+                            <a:rPr lang="en-US" dirty="0" err="1" smtClean="0">
+                              <a:latin typeface="Courier New" pitchFamily="49" charset="0"/>
+                              <a:cs typeface="Courier New" pitchFamily="49" charset="0"/>
+                            </a:rPr>
+                            <a:t>updater_running</a:t>
+                          </a:r>
+                          <a:r>
+                            <a:rPr lang="en-US" dirty="0" smtClean="0">
+                              <a:latin typeface="Courier New" pitchFamily="49" charset="0"/>
+                              <a:cs typeface="Courier New" pitchFamily="49" charset="0"/>
+                            </a:rPr>
+                            <a:t>     : True</a:t>
+                          </a:r>
+                        </a:p>
+                        <a:p>
+                          <a:r>
+                            <a:rPr lang="en-US" dirty="0" err="1" smtClean="0">
+                              <a:latin typeface="Courier New" pitchFamily="49" charset="0"/>
+                              <a:cs typeface="Courier New" pitchFamily="49" charset="0"/>
+                            </a:rPr>
+                            <a:t>had_import_error</a:t>
+                          </a:r>
+                          <a:r>
+                            <a:rPr lang="en-US" dirty="0" smtClean="0">
+                              <a:latin typeface="Courier New" pitchFamily="49" charset="0"/>
+                              <a:cs typeface="Courier New" pitchFamily="49" charset="0"/>
+                            </a:rPr>
+                            <a:t>    : False</a:t>
+                          </a:r>
+                        </a:p>
+                        <a:p>
+                          <a:r>
+                            <a:rPr lang="en-US" dirty="0" smtClean="0">
+                              <a:latin typeface="Courier New" pitchFamily="49" charset="0"/>
+                              <a:cs typeface="Courier New" pitchFamily="49" charset="0"/>
+                            </a:rPr>
+                            <a:t>last </a:t>
+                          </a:r>
+                          <a:r>
+                            <a:rPr lang="en-US" dirty="0" err="1" smtClean="0">
+                              <a:latin typeface="Courier New" pitchFamily="49" charset="0"/>
+                              <a:cs typeface="Courier New" pitchFamily="49" charset="0"/>
+                            </a:rPr>
+                            <a:t>git</a:t>
+                          </a:r>
+                          <a:r>
+                            <a:rPr lang="en-US" dirty="0" smtClean="0">
+                              <a:latin typeface="Courier New" pitchFamily="49" charset="0"/>
+                              <a:cs typeface="Courier New" pitchFamily="49" charset="0"/>
+                            </a:rPr>
+                            <a:t> update     : 2009-02-</a:t>
+                          </a:r>
+                          <a:r>
+                            <a:rPr lang="pl-PL" dirty="0" smtClean="0">
+                              <a:latin typeface="Courier New" pitchFamily="49" charset="0"/>
+                              <a:cs typeface="Courier New" pitchFamily="49" charset="0"/>
+                            </a:rPr>
+                            <a:t>15</a:t>
+                          </a:r>
+                          <a:r>
+                            <a:rPr lang="en-US" dirty="0" smtClean="0">
+                              <a:latin typeface="Courier New" pitchFamily="49" charset="0"/>
+                              <a:cs typeface="Courier New" pitchFamily="49" charset="0"/>
+                            </a:rPr>
+                            <a:t> </a:t>
+                          </a:r>
+                          <a:r>
+                            <a:rPr lang="pl-PL" dirty="0" smtClean="0">
+                              <a:latin typeface="Courier New" pitchFamily="49" charset="0"/>
+                              <a:cs typeface="Courier New" pitchFamily="49" charset="0"/>
+                            </a:rPr>
+                            <a:t>13</a:t>
+                          </a:r>
+                          <a:r>
+                            <a:rPr lang="en-US" dirty="0" smtClean="0">
+                              <a:latin typeface="Courier New" pitchFamily="49" charset="0"/>
+                              <a:cs typeface="Courier New" pitchFamily="49" charset="0"/>
+                            </a:rPr>
+                            <a:t>:15:51.244796</a:t>
+                          </a:r>
+                        </a:p>
+                        <a:p>
+                          <a:r>
+                            <a:rPr lang="en-US" dirty="0" smtClean="0">
+                              <a:latin typeface="Courier New" pitchFamily="49" charset="0"/>
+                              <a:cs typeface="Courier New" pitchFamily="49" charset="0"/>
+                            </a:rPr>
+                            <a:t>db has changed data : 1</a:t>
+                          </a:r>
+                        </a:p>
+                        <a:p>
+                          <a:endParaRPr lang="en-US" dirty="0" smtClean="0">
+                            <a:latin typeface="Courier New" pitchFamily="49" charset="0"/>
+                            <a:cs typeface="Courier New" pitchFamily="49" charset="0"/>
+                          </a:endParaRPr>
+                        </a:p>
+                        <a:p>
+                          <a:r>
+                            <a:rPr lang="en-US" dirty="0" smtClean="0">
+                              <a:latin typeface="Courier New" pitchFamily="49" charset="0"/>
+                              <a:cs typeface="Courier New" pitchFamily="49" charset="0"/>
+                            </a:rPr>
+                            <a:t>trackers:</a:t>
+                          </a:r>
+                        </a:p>
+                        <a:p>
+                          <a:r>
+                            <a:rPr lang="en-US" dirty="0" smtClean="0">
+                              <a:latin typeface="Courier New" pitchFamily="49" charset="0"/>
+                              <a:cs typeface="Courier New" pitchFamily="49" charset="0"/>
+                            </a:rPr>
+                            <a:t>	http://localhost:20301</a:t>
+                          </a:r>
+                        </a:p>
+                        <a:p>
+                          <a:r>
+                            <a:rPr lang="en-US" dirty="0" smtClean="0">
+                              <a:latin typeface="Courier New" pitchFamily="49" charset="0"/>
+                              <a:cs typeface="Courier New" pitchFamily="49" charset="0"/>
+                            </a:rPr>
+                            <a:t>peers:</a:t>
+                          </a:r>
+                        </a:p>
+                        <a:p>
+                          <a:r>
+                            <a:rPr lang="en-US" dirty="0" smtClean="0">
+                              <a:latin typeface="Courier New" pitchFamily="49" charset="0"/>
+                              <a:cs typeface="Courier New" pitchFamily="49" charset="0"/>
+                            </a:rPr>
+                            <a:t>	</a:t>
+                          </a:r>
+                          <a:r>
+                            <a:rPr lang="en-US" dirty="0" err="1" smtClean="0">
+                              <a:latin typeface="Courier New" pitchFamily="49" charset="0"/>
+                              <a:cs typeface="Courier New" pitchFamily="49" charset="0"/>
+                            </a:rPr>
+                            <a:t>git</a:t>
+                          </a:r>
+                          <a:r>
+                            <a:rPr lang="en-US" dirty="0" smtClean="0">
+                              <a:latin typeface="Courier New" pitchFamily="49" charset="0"/>
+                              <a:cs typeface="Courier New" pitchFamily="49" charset="0"/>
+                            </a:rPr>
+                            <a:t>://</a:t>
+                          </a:r>
+                          <a:r>
+                            <a:rPr lang="pl-PL" dirty="0" err="1" smtClean="0">
+                              <a:latin typeface="Courier New" pitchFamily="49" charset="0"/>
+                              <a:cs typeface="Courier New" pitchFamily="49" charset="0"/>
+                            </a:rPr>
+                            <a:t>localhost</a:t>
+                          </a:r>
+                          <a:r>
+                            <a:rPr lang="en-US" dirty="0" smtClean="0">
+                              <a:latin typeface="Courier New" pitchFamily="49" charset="0"/>
+                              <a:cs typeface="Courier New" pitchFamily="49" charset="0"/>
+                            </a:rPr>
+                            <a:t>:21111</a:t>
+                          </a:r>
+                          <a:r>
+                            <a:rPr lang="en-US" dirty="0" smtClean="0">
+                              <a:latin typeface="Courier New" pitchFamily="49" charset="0"/>
+                              <a:cs typeface="Courier New" pitchFamily="49" charset="0"/>
+                            </a:rPr>
+                            <a:t>/</a:t>
+                          </a:r>
+                        </a:p>
+                        <a:p>
+                          <a:endParaRPr lang="pl-PL" dirty="0">
+                            <a:latin typeface="Courier New" pitchFamily="49" charset="0"/>
+                            <a:cs typeface="Courier New" pitchFamily="49" charset="0"/>
+                          </a:endParaRPr>
+                        </a:p>
+                      </a:txBody>
+                      <a:useSpRect/>
+                    </a:txSp>
+                  </a:sp>
+                </lc:lockedCanvas>
+              </a:graphicData>
+            </a:graphic>
+          </wp:inline>
+        </w:drawing>
+      </w:r>
+    </w:p>
+    <w:p>
+      <w:pPr>
+        <w:pStyle w:val="Nagwek4"/>
+      </w:pPr>
+      <w:r>
+        <w:t>Eksport danych z bazy do p2p</w:t>
+      </w:r>
     </w:p>
     <w:p>
       <w:pPr>
         <w:pStyle w:val="Cytat"/>
-      </w:pPr>
-      <w:r>
+        <w:rPr>
+          <w:lang w:val="en-US"/>
+        </w:rPr>
+      </w:pPr>
+      <w:r>
+        <w:rPr>
+          <w:lang w:val="en-US"/>
+        </w:rPr>
+        <w:t xml:space="preserve">numbexctl.py </w:t>
+      </w:r>
+      <w:proofErr w:type="spellStart"/>
+      <w:r>
+        <w:rPr>
+          <w:lang w:val="en-US"/>
+        </w:rPr>
+        <w:t>localhost</w:t>
+      </w:r>
+      <w:proofErr w:type="spellEnd"/>
+      <w:r>
+        <w:rPr>
+          <w:lang w:val="en-US"/>
+        </w:rPr>
+        <w:t xml:space="preserve"> p2p-export</w:t>
+      </w:r>
+    </w:p>
+    <w:p>
+      <w:r>
+        <w:t xml:space="preserve">Dobrym pomysłem jest wyłączenie systemu p2p i </w:t>
+      </w:r>
+      <w:proofErr w:type="spellStart"/>
+      <w:r>
+        <w:t>updatera</w:t>
+      </w:r>
+      <w:proofErr w:type="spellEnd"/>
+      <w:r>
+        <w:t xml:space="preserve"> przed dokonaniem tej operacji:</w:t>
+      </w:r>
+    </w:p>
+    <w:p>
+      <w:pPr>
+        <w:pStyle w:val="Cytat"/>
+        <w:rPr>
+          <w:lang w:val="en-US"/>
+        </w:rPr>
+      </w:pPr>
+      <w:r>
+        <w:rPr>
+          <w:lang w:val="en-US"/>
+        </w:rPr>
+        <w:t xml:space="preserve">numbexctl.py </w:t>
+      </w:r>
+      <w:proofErr w:type="spellStart"/>
+      <w:r>
+        <w:rPr>
+          <w:lang w:val="en-US"/>
+        </w:rPr>
+        <w:t>localhost</w:t>
+      </w:r>
+      <w:proofErr w:type="spellEnd"/>
+      <w:r>
+        <w:rPr>
+          <w:lang w:val="en-US"/>
+        </w:rPr>
+        <w:t xml:space="preserve"> p2p-stop</w:t>
+      </w:r>
+    </w:p>
+    <w:p>
+      <w:pPr>
+        <w:pStyle w:val="Cytat"/>
+        <w:rPr>
+          <w:lang w:val="en-US"/>
+        </w:rPr>
+      </w:pPr>
+      <w:r>
+        <w:rPr>
+          <w:lang w:val="en-US"/>
+        </w:rPr>
+        <w:t xml:space="preserve">numbexctl.py </w:t>
+      </w:r>
+      <w:proofErr w:type="spellStart"/>
+      <w:r>
+        <w:rPr>
+          <w:lang w:val="en-US"/>
+        </w:rPr>
+        <w:t>localhost</w:t>
+      </w:r>
+      <w:proofErr w:type="spellEnd"/>
+      <w:r>
+        <w:rPr>
+          <w:lang w:val="en-US"/>
+        </w:rPr>
+        <w:t xml:space="preserve"> updater-stop </w:t>
+      </w:r>
+    </w:p>
+    <w:p>
+      <w:r>
+        <w:t>Należy zwrócić uwagę, iż e</w:t>
+      </w:r>
+      <w:r>
+        <w:t>ksport nie jes</w:t>
+      </w:r>
+      <w:r>
+        <w:t xml:space="preserve">t szczególnie szybką operacją. Średnio obsługiwane jest </w:t>
+      </w:r>
+      <w:r>
+        <w:t xml:space="preserve">1000 </w:t>
+      </w:r>
+      <w:proofErr w:type="spellStart"/>
+      <w:r>
+        <w:t>rec</w:t>
+      </w:r>
+      <w:proofErr w:type="spellEnd"/>
+      <w:r>
+        <w:t>/min</w:t>
+      </w:r>
+      <w:r>
+        <w:t>.</w:t>
+      </w:r>
+    </w:p>
+    <w:p>
+      <w:pPr>
+        <w:pStyle w:val="Nagwek4"/>
+      </w:pPr>
+      <w:r>
+        <w:t>Import danych do bazy z p2p</w:t>
+      </w:r>
+    </w:p>
+    <w:p>
+      <w:pPr>
+        <w:pStyle w:val="Cytat"/>
+      </w:pPr>
+      <w:proofErr w:type="spellStart"/>
+      <w:r>
+        <w:t>numbexctl.py</w:t>
+      </w:r>
+      <w:proofErr w:type="spellEnd"/>
+      <w:r>
+        <w:t xml:space="preserve"> </w:t>
+      </w:r>
+      <w:proofErr w:type="spellStart"/>
+      <w:r>
+        <w:t>localhost</w:t>
+      </w:r>
+      <w:proofErr w:type="spellEnd"/>
+      <w:r>
+        <w:t xml:space="preserve"> p2p-import</w:t>
+      </w:r>
+    </w:p>
+    <w:p>
+      <w:pPr>
+        <w:rPr>
+          <w:b/>
+          <w:bCs/>
+        </w:rPr>
+      </w:pPr>
+      <w:r>
+        <w:rPr>
+          <w:bCs/>
+        </w:rPr>
         <w:lastRenderedPageBreak/>
-        <w:t xml:space="preserve">    </w:t>
+        <w:t>Import u</w:t>
+      </w:r>
+      <w:r>
+        <w:rPr>
+          <w:bCs/>
+        </w:rPr>
+        <w:t xml:space="preserve">ruchamiany </w:t>
+      </w:r>
+      <w:r>
+        <w:rPr>
+          <w:bCs/>
+        </w:rPr>
+        <w:t xml:space="preserve">jest </w:t>
+      </w:r>
+      <w:r>
+        <w:rPr>
+          <w:bCs/>
+        </w:rPr>
+        <w:t xml:space="preserve">automatycznie, o ile działa </w:t>
       </w:r>
       <w:proofErr w:type="spellStart"/>
       <w:r>
-        <w:t>tracker.py</w:t>
+        <w:rPr>
+          <w:bCs/>
+        </w:rPr>
+        <w:t>updater</w:t>
       </w:r>
       <w:proofErr w:type="spellEnd"/>
       <w:r>
-        <w:t xml:space="preserve"> [-t &lt;</w:t>
+        <w:rPr>
+          <w:bCs/>
+        </w:rPr>
+        <w:t xml:space="preserve"> (</w:t>
       </w:r>
       <w:proofErr w:type="spellStart"/>
       <w:r>
-        <w:t>timeout</w:t>
+        <w:rPr>
+          <w:bCs/>
+        </w:rPr>
+        <w:t>u</w:t>
+      </w:r>
+      <w:r>
+        <w:rPr>
+          <w:bCs/>
+        </w:rPr>
+        <w:t>pdater-start</w:t>
       </w:r>
       <w:proofErr w:type="spellEnd"/>
       <w:r>
-        <w:t xml:space="preserve">&gt;] [-p &lt;port&gt;] [-b &lt;host do </w:t>
+        <w:rPr>
+          <w:bCs/>
+        </w:rPr>
+        <w:t>)</w:t>
+      </w:r>
+      <w:r>
+        <w:rPr>
+          <w:bCs/>
+        </w:rPr>
+        <w:t>. W przypadku wystąpienia jakiegokolwiek b</w:t>
+      </w:r>
+      <w:r>
+        <w:rPr>
+          <w:bCs/>
+        </w:rPr>
+        <w:t>ł</w:t>
+      </w:r>
+      <w:r>
+        <w:rPr>
+          <w:bCs/>
+        </w:rPr>
+        <w:t>ę</w:t>
+      </w:r>
+      <w:r>
+        <w:rPr>
+          <w:bCs/>
+        </w:rPr>
+        <w:t>d</w:t>
+      </w:r>
+      <w:r>
+        <w:rPr>
+          <w:bCs/>
+        </w:rPr>
+        <w:t>u</w:t>
+      </w:r>
+      <w:r>
+        <w:rPr>
+          <w:bCs/>
+        </w:rPr>
+        <w:t xml:space="preserve"> importu </w:t>
+      </w:r>
+      <w:r>
+        <w:rPr>
+          <w:bCs/>
+        </w:rPr>
+        <w:t xml:space="preserve">następuje natychmiastowe </w:t>
+      </w:r>
+      <w:r>
+        <w:rPr>
+          <w:bCs/>
+        </w:rPr>
+        <w:t xml:space="preserve">zatrzymanie </w:t>
       </w:r>
       <w:proofErr w:type="spellStart"/>
       <w:r>
-        <w:t>przybindowania</w:t>
+        <w:rPr>
+          <w:bCs/>
+        </w:rPr>
+        <w:t>updatera</w:t>
       </w:r>
       <w:proofErr w:type="spellEnd"/>
       <w:r>
-        <w:t>&gt;]</w:t>
+        <w:rPr>
+          <w:bCs/>
+        </w:rPr>
+        <w:t xml:space="preserve"> i ustawienie flagi błędu</w:t>
+      </w:r>
+      <w:r>
+        <w:rPr>
+          <w:bCs/>
+        </w:rPr>
+        <w:t>.</w:t>
+      </w:r>
+    </w:p>
+    <w:p/>
+    <w:p>
+      <w:pPr>
+        <w:pStyle w:val="Nagwek2"/>
+      </w:pPr>
+      <w:r>
+        <w:t xml:space="preserve">Uruchamianie </w:t>
+      </w:r>
+      <w:proofErr w:type="spellStart"/>
+      <w:r>
+        <w:t>trackera</w:t>
+      </w:r>
+      <w:proofErr w:type="spellEnd"/>
+      <w:r>
+        <w:t>::</w:t>
       </w:r>
     </w:p>
     <w:p>
@@ -4093,6 +5635,38 @@
     </w:p>
     <w:p>
       <w:pPr>
+        <w:pStyle w:val="Cytat"/>
+      </w:pPr>
+      <w:r>
+        <w:t xml:space="preserve"> </w:t>
+      </w:r>
+      <w:proofErr w:type="spellStart"/>
+      <w:r>
+        <w:t>tracker.py</w:t>
+      </w:r>
+      <w:proofErr w:type="spellEnd"/>
+      <w:r>
+        <w:t xml:space="preserve"> [-t &lt;</w:t>
+      </w:r>
+      <w:proofErr w:type="spellStart"/>
+      <w:r>
+        <w:t>timeout</w:t>
+      </w:r>
+      <w:proofErr w:type="spellEnd"/>
+      <w:r>
+        <w:t xml:space="preserve">&gt;] [-p &lt;port&gt;] [-b &lt;host do </w:t>
+      </w:r>
+      <w:proofErr w:type="spellStart"/>
+      <w:r>
+        <w:t>przybindowania</w:t>
+      </w:r>
+      <w:proofErr w:type="spellEnd"/>
+      <w:r>
+        <w:t>&gt;]</w:t>
+      </w:r>
+    </w:p>
+    <w:p>
+      <w:pPr>
         <w:pStyle w:val="Bezodstpw"/>
         <w:jc w:val="both"/>
         <w:rPr>
@@ -4101,12 +5675,12 @@
           <w:szCs w:val="24"/>
         </w:rPr>
       </w:pPr>
-      <w:r>
-        <w:rPr>
-          <w:rFonts w:ascii="Calibri" w:hAnsi="Calibri"/>
-          <w:sz w:val="24"/>
-          <w:szCs w:val="24"/>
-        </w:rPr>
+    </w:p>
+    <w:p>
+      <w:pPr>
+        <w:pStyle w:val="Nagwek2"/>
+      </w:pPr>
+      <w:r>
         <w:t>Uruchamianie serwera UDP::</w:t>
       </w:r>
     </w:p>
@@ -4126,7 +5700,7 @@
         <w:pStyle w:val="Cytat"/>
       </w:pPr>
       <w:r>
-        <w:t xml:space="preserve">    </w:t>
+        <w:t xml:space="preserve"> </w:t>
       </w:r>
       <w:proofErr w:type="spellStart"/>
       <w:r>
@@ -4164,6 +5738,14 @@
     </w:p>
     <w:p>
       <w:pPr>
+        <w:pStyle w:val="Nagwek2"/>
+      </w:pPr>
+      <w:r>
+        <w:t>Uruchamianie serwera SOAP::</w:t>
+      </w:r>
+    </w:p>
+    <w:p>
+      <w:pPr>
         <w:pStyle w:val="Bezodstpw"/>
         <w:jc w:val="both"/>
         <w:rPr>
@@ -4178,7 +5760,35 @@
           <w:sz w:val="24"/>
           <w:szCs w:val="24"/>
         </w:rPr>
-        <w:t>Uruchamianie serwera SOAP::</w:t>
+        <w:t xml:space="preserve">    </w:t>
+      </w:r>
+    </w:p>
+    <w:p>
+      <w:pPr>
+        <w:pStyle w:val="Cytat"/>
+        <w:rPr>
+          <w:lang w:val="en-US"/>
+        </w:rPr>
+      </w:pPr>
+      <w:r>
+        <w:rPr>
+          <w:lang w:val="en-US"/>
+        </w:rPr>
+        <w:t xml:space="preserve"> numbex_server.py [-p &lt;port&gt;] [-d &lt;</w:t>
+      </w:r>
+      <w:proofErr w:type="spellStart"/>
+      <w:r>
+        <w:rPr>
+          <w:lang w:val="en-US"/>
+        </w:rPr>
+        <w:t>plik</w:t>
+      </w:r>
+      <w:proofErr w:type="spellEnd"/>
+      <w:r>
+        <w:rPr>
+          <w:lang w:val="en-US"/>
+        </w:rPr>
+        <w:t xml:space="preserve"> sqlite3&gt;]</w:t>
       </w:r>
     </w:p>
     <w:p>
@@ -4189,47 +5799,9 @@
           <w:rFonts w:ascii="Calibri" w:hAnsi="Calibri"/>
           <w:sz w:val="24"/>
           <w:szCs w:val="24"/>
-        </w:rPr>
-      </w:pPr>
-      <w:r>
-        <w:rPr>
-          <w:rFonts w:ascii="Calibri" w:hAnsi="Calibri"/>
-          <w:sz w:val="24"/>
-          <w:szCs w:val="24"/>
-        </w:rPr>
-        <w:t xml:space="preserve">    </w:t>
-      </w:r>
-    </w:p>
-    <w:p>
-      <w:pPr>
-        <w:pStyle w:val="Cytat"/>
-        <w:rPr>
           <w:lang w:val="en-US"/>
         </w:rPr>
       </w:pPr>
-      <w:r>
-        <w:t xml:space="preserve">    </w:t>
-      </w:r>
-      <w:r>
-        <w:rPr>
-          <w:lang w:val="en-US"/>
-        </w:rPr>
-        <w:t>numbex_server.py [-p &lt;port&gt;] [-d &lt;</w:t>
-      </w:r>
-      <w:proofErr w:type="spellStart"/>
-      <w:r>
-        <w:rPr>
-          <w:lang w:val="en-US"/>
-        </w:rPr>
-        <w:t>plik</w:t>
-      </w:r>
-      <w:proofErr w:type="spellEnd"/>
-      <w:r>
-        <w:rPr>
-          <w:lang w:val="en-US"/>
-        </w:rPr>
-        <w:t xml:space="preserve"> sqlite3&gt;]</w:t>
-      </w:r>
     </w:p>
     <w:p>
       <w:pPr>
@@ -4239,7 +5811,6 @@
           <w:rFonts w:ascii="Calibri" w:hAnsi="Calibri"/>
           <w:sz w:val="24"/>
           <w:szCs w:val="24"/>
-          <w:lang w:val="en-US"/>
         </w:rPr>
       </w:pPr>
     </w:p>
@@ -4251,7 +5822,6 @@
           <w:rFonts w:ascii="Calibri" w:hAnsi="Calibri"/>
           <w:sz w:val="24"/>
           <w:szCs w:val="24"/>
-          <w:lang w:val="en-US"/>
         </w:rPr>
       </w:pPr>
     </w:p>
@@ -5788,7 +7358,6 @@
           <w:sz w:val="24"/>
           <w:szCs w:val="24"/>
         </w:rPr>
-        <w:lastRenderedPageBreak/>
         <w:t>numbex_client.py</w:t>
       </w:r>
       <w:proofErr w:type="spellEnd"/>
@@ -5990,6 +7559,17 @@
         </w:rPr>
         <w:t xml:space="preserve"> localhost:8000).</w:t>
       </w:r>
+    </w:p>
+    <w:p>
+      <w:pPr>
+        <w:pStyle w:val="Bezodstpw"/>
+        <w:jc w:val="both"/>
+        <w:rPr>
+          <w:rFonts w:ascii="Calibri" w:hAnsi="Calibri"/>
+          <w:sz w:val="24"/>
+          <w:szCs w:val="24"/>
+        </w:rPr>
+      </w:pPr>
     </w:p>
     <w:sectPr>
       <w:pgSz w:w="11906" w:h="16838"/>
@@ -6117,6 +7697,426 @@
     </w:lvl>
   </w:abstractNum>
   <w:abstractNum w:abstractNumId="1">
+    <w:nsid w:val="30D643FE"/>
+    <w:multiLevelType w:val="hybridMultilevel"/>
+    <w:tmpl w:val="33721B2C"/>
+    <w:lvl w:ilvl="0" w:tplc="CE4A82D6">
+      <w:start w:val="1"/>
+      <w:numFmt w:val="bullet"/>
+      <w:lvlText w:val=""/>
+      <w:lvlJc w:val="left"/>
+      <w:pPr>
+        <w:tabs>
+          <w:tab w:val="num" w:pos="720"/>
+        </w:tabs>
+        <w:ind w:left="720" w:hanging="360"/>
+      </w:pPr>
+      <w:rPr>
+        <w:rFonts w:ascii="Wingdings 3" w:hAnsi="Wingdings 3" w:hint="default"/>
+      </w:rPr>
+    </w:lvl>
+    <w:lvl w:ilvl="1" w:tplc="E2BCEB60" w:tentative="1">
+      <w:start w:val="1"/>
+      <w:numFmt w:val="bullet"/>
+      <w:lvlText w:val=""/>
+      <w:lvlJc w:val="left"/>
+      <w:pPr>
+        <w:tabs>
+          <w:tab w:val="num" w:pos="1440"/>
+        </w:tabs>
+        <w:ind w:left="1440" w:hanging="360"/>
+      </w:pPr>
+      <w:rPr>
+        <w:rFonts w:ascii="Wingdings 3" w:hAnsi="Wingdings 3" w:hint="default"/>
+      </w:rPr>
+    </w:lvl>
+    <w:lvl w:ilvl="2" w:tplc="53D6AAEC" w:tentative="1">
+      <w:start w:val="1"/>
+      <w:numFmt w:val="bullet"/>
+      <w:lvlText w:val=""/>
+      <w:lvlJc w:val="left"/>
+      <w:pPr>
+        <w:tabs>
+          <w:tab w:val="num" w:pos="2160"/>
+        </w:tabs>
+        <w:ind w:left="2160" w:hanging="360"/>
+      </w:pPr>
+      <w:rPr>
+        <w:rFonts w:ascii="Wingdings 3" w:hAnsi="Wingdings 3" w:hint="default"/>
+      </w:rPr>
+    </w:lvl>
+    <w:lvl w:ilvl="3" w:tplc="C99270EE" w:tentative="1">
+      <w:start w:val="1"/>
+      <w:numFmt w:val="bullet"/>
+      <w:lvlText w:val=""/>
+      <w:lvlJc w:val="left"/>
+      <w:pPr>
+        <w:tabs>
+          <w:tab w:val="num" w:pos="2880"/>
+        </w:tabs>
+        <w:ind w:left="2880" w:hanging="360"/>
+      </w:pPr>
+      <w:rPr>
+        <w:rFonts w:ascii="Wingdings 3" w:hAnsi="Wingdings 3" w:hint="default"/>
+      </w:rPr>
+    </w:lvl>
+    <w:lvl w:ilvl="4" w:tplc="FEB4F4AE" w:tentative="1">
+      <w:start w:val="1"/>
+      <w:numFmt w:val="bullet"/>
+      <w:lvlText w:val=""/>
+      <w:lvlJc w:val="left"/>
+      <w:pPr>
+        <w:tabs>
+          <w:tab w:val="num" w:pos="3600"/>
+        </w:tabs>
+        <w:ind w:left="3600" w:hanging="360"/>
+      </w:pPr>
+      <w:rPr>
+        <w:rFonts w:ascii="Wingdings 3" w:hAnsi="Wingdings 3" w:hint="default"/>
+      </w:rPr>
+    </w:lvl>
+    <w:lvl w:ilvl="5" w:tplc="3D741622" w:tentative="1">
+      <w:start w:val="1"/>
+      <w:numFmt w:val="bullet"/>
+      <w:lvlText w:val=""/>
+      <w:lvlJc w:val="left"/>
+      <w:pPr>
+        <w:tabs>
+          <w:tab w:val="num" w:pos="4320"/>
+        </w:tabs>
+        <w:ind w:left="4320" w:hanging="360"/>
+      </w:pPr>
+      <w:rPr>
+        <w:rFonts w:ascii="Wingdings 3" w:hAnsi="Wingdings 3" w:hint="default"/>
+      </w:rPr>
+    </w:lvl>
+    <w:lvl w:ilvl="6" w:tplc="6E7AA8C4" w:tentative="1">
+      <w:start w:val="1"/>
+      <w:numFmt w:val="bullet"/>
+      <w:lvlText w:val=""/>
+      <w:lvlJc w:val="left"/>
+      <w:pPr>
+        <w:tabs>
+          <w:tab w:val="num" w:pos="5040"/>
+        </w:tabs>
+        <w:ind w:left="5040" w:hanging="360"/>
+      </w:pPr>
+      <w:rPr>
+        <w:rFonts w:ascii="Wingdings 3" w:hAnsi="Wingdings 3" w:hint="default"/>
+      </w:rPr>
+    </w:lvl>
+    <w:lvl w:ilvl="7" w:tplc="DE90CE7A" w:tentative="1">
+      <w:start w:val="1"/>
+      <w:numFmt w:val="bullet"/>
+      <w:lvlText w:val=""/>
+      <w:lvlJc w:val="left"/>
+      <w:pPr>
+        <w:tabs>
+          <w:tab w:val="num" w:pos="5760"/>
+        </w:tabs>
+        <w:ind w:left="5760" w:hanging="360"/>
+      </w:pPr>
+      <w:rPr>
+        <w:rFonts w:ascii="Wingdings 3" w:hAnsi="Wingdings 3" w:hint="default"/>
+      </w:rPr>
+    </w:lvl>
+    <w:lvl w:ilvl="8" w:tplc="AB566C12" w:tentative="1">
+      <w:start w:val="1"/>
+      <w:numFmt w:val="bullet"/>
+      <w:lvlText w:val=""/>
+      <w:lvlJc w:val="left"/>
+      <w:pPr>
+        <w:tabs>
+          <w:tab w:val="num" w:pos="6480"/>
+        </w:tabs>
+        <w:ind w:left="6480" w:hanging="360"/>
+      </w:pPr>
+      <w:rPr>
+        <w:rFonts w:ascii="Wingdings 3" w:hAnsi="Wingdings 3" w:hint="default"/>
+      </w:rPr>
+    </w:lvl>
+  </w:abstractNum>
+  <w:abstractNum w:abstractNumId="2">
+    <w:nsid w:val="3327250E"/>
+    <w:multiLevelType w:val="hybridMultilevel"/>
+    <w:tmpl w:val="7FAC8128"/>
+    <w:lvl w:ilvl="0" w:tplc="83EEC14A">
+      <w:start w:val="1"/>
+      <w:numFmt w:val="bullet"/>
+      <w:lvlText w:val=""/>
+      <w:lvlJc w:val="left"/>
+      <w:pPr>
+        <w:tabs>
+          <w:tab w:val="num" w:pos="720"/>
+        </w:tabs>
+        <w:ind w:left="720" w:hanging="360"/>
+      </w:pPr>
+      <w:rPr>
+        <w:rFonts w:ascii="Wingdings 3" w:hAnsi="Wingdings 3" w:hint="default"/>
+      </w:rPr>
+    </w:lvl>
+    <w:lvl w:ilvl="1" w:tplc="E80225BE" w:tentative="1">
+      <w:start w:val="1"/>
+      <w:numFmt w:val="bullet"/>
+      <w:lvlText w:val=""/>
+      <w:lvlJc w:val="left"/>
+      <w:pPr>
+        <w:tabs>
+          <w:tab w:val="num" w:pos="1440"/>
+        </w:tabs>
+        <w:ind w:left="1440" w:hanging="360"/>
+      </w:pPr>
+      <w:rPr>
+        <w:rFonts w:ascii="Wingdings 3" w:hAnsi="Wingdings 3" w:hint="default"/>
+      </w:rPr>
+    </w:lvl>
+    <w:lvl w:ilvl="2" w:tplc="362825D8" w:tentative="1">
+      <w:start w:val="1"/>
+      <w:numFmt w:val="bullet"/>
+      <w:lvlText w:val=""/>
+      <w:lvlJc w:val="left"/>
+      <w:pPr>
+        <w:tabs>
+          <w:tab w:val="num" w:pos="2160"/>
+        </w:tabs>
+        <w:ind w:left="2160" w:hanging="360"/>
+      </w:pPr>
+      <w:rPr>
+        <w:rFonts w:ascii="Wingdings 3" w:hAnsi="Wingdings 3" w:hint="default"/>
+      </w:rPr>
+    </w:lvl>
+    <w:lvl w:ilvl="3" w:tplc="4D3C5710" w:tentative="1">
+      <w:start w:val="1"/>
+      <w:numFmt w:val="bullet"/>
+      <w:lvlText w:val=""/>
+      <w:lvlJc w:val="left"/>
+      <w:pPr>
+        <w:tabs>
+          <w:tab w:val="num" w:pos="2880"/>
+        </w:tabs>
+        <w:ind w:left="2880" w:hanging="360"/>
+      </w:pPr>
+      <w:rPr>
+        <w:rFonts w:ascii="Wingdings 3" w:hAnsi="Wingdings 3" w:hint="default"/>
+      </w:rPr>
+    </w:lvl>
+    <w:lvl w:ilvl="4" w:tplc="527A7BE6" w:tentative="1">
+      <w:start w:val="1"/>
+      <w:numFmt w:val="bullet"/>
+      <w:lvlText w:val=""/>
+      <w:lvlJc w:val="left"/>
+      <w:pPr>
+        <w:tabs>
+          <w:tab w:val="num" w:pos="3600"/>
+        </w:tabs>
+        <w:ind w:left="3600" w:hanging="360"/>
+      </w:pPr>
+      <w:rPr>
+        <w:rFonts w:ascii="Wingdings 3" w:hAnsi="Wingdings 3" w:hint="default"/>
+      </w:rPr>
+    </w:lvl>
+    <w:lvl w:ilvl="5" w:tplc="B45CE488" w:tentative="1">
+      <w:start w:val="1"/>
+      <w:numFmt w:val="bullet"/>
+      <w:lvlText w:val=""/>
+      <w:lvlJc w:val="left"/>
+      <w:pPr>
+        <w:tabs>
+          <w:tab w:val="num" w:pos="4320"/>
+        </w:tabs>
+        <w:ind w:left="4320" w:hanging="360"/>
+      </w:pPr>
+      <w:rPr>
+        <w:rFonts w:ascii="Wingdings 3" w:hAnsi="Wingdings 3" w:hint="default"/>
+      </w:rPr>
+    </w:lvl>
+    <w:lvl w:ilvl="6" w:tplc="D9C4C248" w:tentative="1">
+      <w:start w:val="1"/>
+      <w:numFmt w:val="bullet"/>
+      <w:lvlText w:val=""/>
+      <w:lvlJc w:val="left"/>
+      <w:pPr>
+        <w:tabs>
+          <w:tab w:val="num" w:pos="5040"/>
+        </w:tabs>
+        <w:ind w:left="5040" w:hanging="360"/>
+      </w:pPr>
+      <w:rPr>
+        <w:rFonts w:ascii="Wingdings 3" w:hAnsi="Wingdings 3" w:hint="default"/>
+      </w:rPr>
+    </w:lvl>
+    <w:lvl w:ilvl="7" w:tplc="D368CCF8" w:tentative="1">
+      <w:start w:val="1"/>
+      <w:numFmt w:val="bullet"/>
+      <w:lvlText w:val=""/>
+      <w:lvlJc w:val="left"/>
+      <w:pPr>
+        <w:tabs>
+          <w:tab w:val="num" w:pos="5760"/>
+        </w:tabs>
+        <w:ind w:left="5760" w:hanging="360"/>
+      </w:pPr>
+      <w:rPr>
+        <w:rFonts w:ascii="Wingdings 3" w:hAnsi="Wingdings 3" w:hint="default"/>
+      </w:rPr>
+    </w:lvl>
+    <w:lvl w:ilvl="8" w:tplc="02BC304A" w:tentative="1">
+      <w:start w:val="1"/>
+      <w:numFmt w:val="bullet"/>
+      <w:lvlText w:val=""/>
+      <w:lvlJc w:val="left"/>
+      <w:pPr>
+        <w:tabs>
+          <w:tab w:val="num" w:pos="6480"/>
+        </w:tabs>
+        <w:ind w:left="6480" w:hanging="360"/>
+      </w:pPr>
+      <w:rPr>
+        <w:rFonts w:ascii="Wingdings 3" w:hAnsi="Wingdings 3" w:hint="default"/>
+      </w:rPr>
+    </w:lvl>
+  </w:abstractNum>
+  <w:abstractNum w:abstractNumId="3">
+    <w:nsid w:val="391C3120"/>
+    <w:multiLevelType w:val="hybridMultilevel"/>
+    <w:tmpl w:val="9C0E5D1C"/>
+    <w:lvl w:ilvl="0" w:tplc="72245DA8">
+      <w:start w:val="1"/>
+      <w:numFmt w:val="bullet"/>
+      <w:lvlText w:val=""/>
+      <w:lvlJc w:val="left"/>
+      <w:pPr>
+        <w:tabs>
+          <w:tab w:val="num" w:pos="720"/>
+        </w:tabs>
+        <w:ind w:left="720" w:hanging="360"/>
+      </w:pPr>
+      <w:rPr>
+        <w:rFonts w:ascii="Wingdings 3" w:hAnsi="Wingdings 3" w:hint="default"/>
+      </w:rPr>
+    </w:lvl>
+    <w:lvl w:ilvl="1" w:tplc="4D62F900">
+      <w:start w:val="992"/>
+      <w:numFmt w:val="bullet"/>
+      <w:lvlText w:val="◦"/>
+      <w:lvlJc w:val="left"/>
+      <w:pPr>
+        <w:tabs>
+          <w:tab w:val="num" w:pos="1440"/>
+        </w:tabs>
+        <w:ind w:left="1440" w:hanging="360"/>
+      </w:pPr>
+      <w:rPr>
+        <w:rFonts w:ascii="Verdana" w:hAnsi="Verdana" w:hint="default"/>
+      </w:rPr>
+    </w:lvl>
+    <w:lvl w:ilvl="2" w:tplc="2C60EB9E" w:tentative="1">
+      <w:start w:val="1"/>
+      <w:numFmt w:val="bullet"/>
+      <w:lvlText w:val=""/>
+      <w:lvlJc w:val="left"/>
+      <w:pPr>
+        <w:tabs>
+          <w:tab w:val="num" w:pos="2160"/>
+        </w:tabs>
+        <w:ind w:left="2160" w:hanging="360"/>
+      </w:pPr>
+      <w:rPr>
+        <w:rFonts w:ascii="Wingdings 3" w:hAnsi="Wingdings 3" w:hint="default"/>
+      </w:rPr>
+    </w:lvl>
+    <w:lvl w:ilvl="3" w:tplc="D1ECC1EA" w:tentative="1">
+      <w:start w:val="1"/>
+      <w:numFmt w:val="bullet"/>
+      <w:lvlText w:val=""/>
+      <w:lvlJc w:val="left"/>
+      <w:pPr>
+        <w:tabs>
+          <w:tab w:val="num" w:pos="2880"/>
+        </w:tabs>
+        <w:ind w:left="2880" w:hanging="360"/>
+      </w:pPr>
+      <w:rPr>
+        <w:rFonts w:ascii="Wingdings 3" w:hAnsi="Wingdings 3" w:hint="default"/>
+      </w:rPr>
+    </w:lvl>
+    <w:lvl w:ilvl="4" w:tplc="E6A86E92" w:tentative="1">
+      <w:start w:val="1"/>
+      <w:numFmt w:val="bullet"/>
+      <w:lvlText w:val=""/>
+      <w:lvlJc w:val="left"/>
+      <w:pPr>
+        <w:tabs>
+          <w:tab w:val="num" w:pos="3600"/>
+        </w:tabs>
+        <w:ind w:left="3600" w:hanging="360"/>
+      </w:pPr>
+      <w:rPr>
+        <w:rFonts w:ascii="Wingdings 3" w:hAnsi="Wingdings 3" w:hint="default"/>
+      </w:rPr>
+    </w:lvl>
+    <w:lvl w:ilvl="5" w:tplc="36220816" w:tentative="1">
+      <w:start w:val="1"/>
+      <w:numFmt w:val="bullet"/>
+      <w:lvlText w:val=""/>
+      <w:lvlJc w:val="left"/>
+      <w:pPr>
+        <w:tabs>
+          <w:tab w:val="num" w:pos="4320"/>
+        </w:tabs>
+        <w:ind w:left="4320" w:hanging="360"/>
+      </w:pPr>
+      <w:rPr>
+        <w:rFonts w:ascii="Wingdings 3" w:hAnsi="Wingdings 3" w:hint="default"/>
+      </w:rPr>
+    </w:lvl>
+    <w:lvl w:ilvl="6" w:tplc="8C22940E" w:tentative="1">
+      <w:start w:val="1"/>
+      <w:numFmt w:val="bullet"/>
+      <w:lvlText w:val=""/>
+      <w:lvlJc w:val="left"/>
+      <w:pPr>
+        <w:tabs>
+          <w:tab w:val="num" w:pos="5040"/>
+        </w:tabs>
+        <w:ind w:left="5040" w:hanging="360"/>
+      </w:pPr>
+      <w:rPr>
+        <w:rFonts w:ascii="Wingdings 3" w:hAnsi="Wingdings 3" w:hint="default"/>
+      </w:rPr>
+    </w:lvl>
+    <w:lvl w:ilvl="7" w:tplc="8C10B0AE" w:tentative="1">
+      <w:start w:val="1"/>
+      <w:numFmt w:val="bullet"/>
+      <w:lvlText w:val=""/>
+      <w:lvlJc w:val="left"/>
+      <w:pPr>
+        <w:tabs>
+          <w:tab w:val="num" w:pos="5760"/>
+        </w:tabs>
+        <w:ind w:left="5760" w:hanging="360"/>
+      </w:pPr>
+      <w:rPr>
+        <w:rFonts w:ascii="Wingdings 3" w:hAnsi="Wingdings 3" w:hint="default"/>
+      </w:rPr>
+    </w:lvl>
+    <w:lvl w:ilvl="8" w:tplc="84FAD6E8" w:tentative="1">
+      <w:start w:val="1"/>
+      <w:numFmt w:val="bullet"/>
+      <w:lvlText w:val=""/>
+      <w:lvlJc w:val="left"/>
+      <w:pPr>
+        <w:tabs>
+          <w:tab w:val="num" w:pos="6480"/>
+        </w:tabs>
+        <w:ind w:left="6480" w:hanging="360"/>
+      </w:pPr>
+      <w:rPr>
+        <w:rFonts w:ascii="Wingdings 3" w:hAnsi="Wingdings 3" w:hint="default"/>
+      </w:rPr>
+    </w:lvl>
+  </w:abstractNum>
+  <w:abstractNum w:abstractNumId="4">
     <w:nsid w:val="432A68D2"/>
     <w:multiLevelType w:val="hybridMultilevel"/>
     <w:tmpl w:val="3000CE96"/>
@@ -6228,7 +8228,7 @@
       </w:rPr>
     </w:lvl>
   </w:abstractNum>
-  <w:abstractNum w:abstractNumId="2">
+  <w:abstractNum w:abstractNumId="5">
     <w:nsid w:val="64D04E96"/>
     <w:multiLevelType w:val="hybridMultilevel"/>
     <w:tmpl w:val="52B456A6"/>
@@ -6341,7 +8341,7 @@
       </w:rPr>
     </w:lvl>
   </w:abstractNum>
-  <w:abstractNum w:abstractNumId="3">
+  <w:abstractNum w:abstractNumId="6">
     <w:nsid w:val="722D6C0F"/>
     <w:multiLevelType w:val="hybridMultilevel"/>
     <w:tmpl w:val="AD647232"/>
@@ -6458,12 +8458,21 @@
     <w:abstractNumId w:val="0"/>
   </w:num>
   <w:num w:numId="2">
+    <w:abstractNumId w:val="4"/>
+  </w:num>
+  <w:num w:numId="3">
+    <w:abstractNumId w:val="6"/>
+  </w:num>
+  <w:num w:numId="4">
+    <w:abstractNumId w:val="5"/>
+  </w:num>
+  <w:num w:numId="5">
     <w:abstractNumId w:val="1"/>
   </w:num>
-  <w:num w:numId="3">
+  <w:num w:numId="6">
     <w:abstractNumId w:val="3"/>
   </w:num>
-  <w:num w:numId="4">
+  <w:num w:numId="7">
     <w:abstractNumId w:val="2"/>
   </w:num>
 </w:numbering>
@@ -6662,7 +8671,6 @@
     <w:next w:val="Normalny"/>
     <w:link w:val="Nagwek2Znak"/>
     <w:uiPriority w:val="9"/>
-    <w:semiHidden/>
     <w:unhideWhenUsed/>
     <w:qFormat/>
     <w:rsid w:val="0038749F"/>
@@ -6687,7 +8695,6 @@
     <w:next w:val="Normalny"/>
     <w:link w:val="Nagwek3Znak"/>
     <w:uiPriority w:val="9"/>
-    <w:semiHidden/>
     <w:unhideWhenUsed/>
     <w:qFormat/>
     <w:rsid w:val="0038749F"/>
@@ -6710,7 +8717,6 @@
     <w:next w:val="Normalny"/>
     <w:link w:val="Nagwek4Znak"/>
     <w:uiPriority w:val="9"/>
-    <w:semiHidden/>
     <w:unhideWhenUsed/>
     <w:qFormat/>
     <w:rsid w:val="0038749F"/>
@@ -6847,7 +8853,6 @@
   <w:style w:type="character" w:default="1" w:styleId="Domylnaczcionkaakapitu">
     <w:name w:val="Default Paragraph Font"/>
     <w:uiPriority w:val="1"/>
-    <w:semiHidden/>
     <w:unhideWhenUsed/>
   </w:style>
   <w:style w:type="table" w:default="1" w:styleId="Standardowy">
@@ -6969,7 +8974,6 @@
     <w:basedOn w:val="Domylnaczcionkaakapitu"/>
     <w:link w:val="Nagwek2"/>
     <w:uiPriority w:val="9"/>
-    <w:semiHidden/>
     <w:rsid w:val="0038749F"/>
     <w:rPr>
       <w:rFonts w:asciiTheme="majorHAnsi" w:eastAsiaTheme="majorEastAsia" w:hAnsiTheme="majorHAnsi" w:cstheme="majorBidi"/>
@@ -6985,7 +8989,6 @@
     <w:basedOn w:val="Domylnaczcionkaakapitu"/>
     <w:link w:val="Nagwek3"/>
     <w:uiPriority w:val="9"/>
-    <w:semiHidden/>
     <w:rsid w:val="0038749F"/>
     <w:rPr>
       <w:rFonts w:asciiTheme="majorHAnsi" w:eastAsiaTheme="majorEastAsia" w:hAnsiTheme="majorHAnsi" w:cstheme="majorBidi"/>
@@ -6999,7 +9002,6 @@
     <w:basedOn w:val="Domylnaczcionkaakapitu"/>
     <w:link w:val="Nagwek4"/>
     <w:uiPriority w:val="9"/>
-    <w:semiHidden/>
     <w:rsid w:val="0038749F"/>
     <w:rPr>
       <w:rFonts w:asciiTheme="majorHAnsi" w:eastAsiaTheme="majorEastAsia" w:hAnsiTheme="majorHAnsi" w:cstheme="majorBidi"/>
@@ -7292,6 +9294,36 @@
       <w:outlineLvl w:val="9"/>
     </w:pPr>
   </w:style>
+  <w:style w:type="paragraph" w:styleId="Tekstdymka">
+    <w:name w:val="Balloon Text"/>
+    <w:basedOn w:val="Normalny"/>
+    <w:link w:val="TekstdymkaZnak"/>
+    <w:uiPriority w:val="99"/>
+    <w:semiHidden/>
+    <w:unhideWhenUsed/>
+    <w:rsid w:val="003E62F2"/>
+    <w:pPr>
+      <w:spacing w:after="0" w:line="240" w:lineRule="auto"/>
+    </w:pPr>
+    <w:rPr>
+      <w:rFonts w:ascii="Tahoma" w:hAnsi="Tahoma" w:cs="Tahoma"/>
+      <w:sz w:val="16"/>
+      <w:szCs w:val="16"/>
+    </w:rPr>
+  </w:style>
+  <w:style w:type="character" w:customStyle="1" w:styleId="TekstdymkaZnak">
+    <w:name w:val="Tekst dymka Znak"/>
+    <w:basedOn w:val="Domylnaczcionkaakapitu"/>
+    <w:link w:val="Tekstdymka"/>
+    <w:uiPriority w:val="99"/>
+    <w:semiHidden/>
+    <w:rsid w:val="003E62F2"/>
+    <w:rPr>
+      <w:rFonts w:ascii="Tahoma" w:hAnsi="Tahoma" w:cs="Tahoma"/>
+      <w:sz w:val="16"/>
+      <w:szCs w:val="16"/>
+    </w:rPr>
+  </w:style>
 </w:styles>
 </file>
 

</xml_diff>